<commit_message>
doks + unique phonenumber
</commit_message>
<xml_diff>
--- a/Dokumentation/szalloda_dokumentation_2.docx
+++ b/Dokumentation/szalloda_dokumentation_2.docx
@@ -202,6 +202,7 @@
           <w:lang w:val="hu-HU"/>
         </w:rPr>
       </w:pPr>
+      <w:proofErr w:type="gramStart"/>
       <w:r>
         <w:rPr>
           <w:rFonts w:cstheme="minorHAnsi"/>
@@ -210,7 +211,18 @@
           <w:szCs w:val="28"/>
           <w:lang w:val="hu-HU"/>
         </w:rPr>
-        <w:t>nyilatkozat a szakdolgozat eredetiségéről</w:t>
+        <w:t>nyilatkozat</w:t>
+      </w:r>
+      <w:proofErr w:type="gramEnd"/>
+      <w:r>
+        <w:rPr>
+          <w:rFonts w:cstheme="minorHAnsi"/>
+          <w:smallCaps/>
+          <w:sz w:val="28"/>
+          <w:szCs w:val="28"/>
+          <w:lang w:val="hu-HU"/>
+        </w:rPr>
+        <w:t xml:space="preserve"> a szakdolgozat eredetiségéről</w:t>
       </w:r>
     </w:p>
     <w:p>
@@ -2179,8 +2191,16 @@
         <w:rPr>
           <w:lang w:val="hu-HU"/>
         </w:rPr>
-        <w:t>Fejlesztői környezet: Laravel, .NET</w:t>
-      </w:r>
+        <w:t>Fejlesztői környezet: Laravel</w:t>
+      </w:r>
+      <w:proofErr w:type="gramStart"/>
+      <w:r>
+        <w:rPr>
+          <w:lang w:val="hu-HU"/>
+        </w:rPr>
+        <w:t>, .NET</w:t>
+      </w:r>
+      <w:proofErr w:type="gramEnd"/>
     </w:p>
     <w:p>
       <w:pPr>
@@ -2255,12 +2275,14 @@
         </w:rPr>
         <w:t xml:space="preserve">Adatbázis motor: </w:t>
       </w:r>
+      <w:proofErr w:type="spellStart"/>
       <w:r>
         <w:rPr>
           <w:lang w:val="hu-HU"/>
         </w:rPr>
         <w:t>MariaDB</w:t>
       </w:r>
+      <w:proofErr w:type="spellEnd"/>
       <w:r>
         <w:rPr>
           <w:lang w:val="hu-HU"/>
@@ -2602,8 +2624,16 @@
               <w:rPr>
                 <w:lang w:val="hu-HU"/>
               </w:rPr>
-              <w:t>Működőképes Authentikáció</w:t>
+              <w:t xml:space="preserve">Működőképes </w:t>
             </w:r>
+            <w:proofErr w:type="spellStart"/>
+            <w:r>
+              <w:rPr>
+                <w:lang w:val="hu-HU"/>
+              </w:rPr>
+              <w:t>Authentikáció</w:t>
+            </w:r>
+            <w:proofErr w:type="spellEnd"/>
           </w:p>
         </w:tc>
       </w:tr>
@@ -2651,7 +2681,21 @@
               <w:rPr>
                 <w:lang w:val="hu-HU"/>
               </w:rPr>
-              <w:t>Weboldal és asztali alkalmazás főbb funckióinak kialakítása</w:t>
+              <w:t xml:space="preserve">Weboldal és asztali alkalmazás főbb </w:t>
+            </w:r>
+            <w:proofErr w:type="spellStart"/>
+            <w:r>
+              <w:rPr>
+                <w:lang w:val="hu-HU"/>
+              </w:rPr>
+              <w:t>funckióinak</w:t>
+            </w:r>
+            <w:proofErr w:type="spellEnd"/>
+            <w:r>
+              <w:rPr>
+                <w:lang w:val="hu-HU"/>
+              </w:rPr>
+              <w:t xml:space="preserve"> kialakítása</w:t>
             </w:r>
           </w:p>
         </w:tc>
@@ -2881,7 +2925,21 @@
         <w:rPr>
           <w:lang w:val="hu-HU"/>
         </w:rPr>
-        <w:t>Az adatbázisunk MySQL nyelven, MariaDB-vel működik.</w:t>
+        <w:t xml:space="preserve">Az adatbázisunk MySQL nyelven, </w:t>
+      </w:r>
+      <w:proofErr w:type="spellStart"/>
+      <w:r>
+        <w:rPr>
+          <w:lang w:val="hu-HU"/>
+        </w:rPr>
+        <w:t>MariaDB-vel</w:t>
+      </w:r>
+      <w:proofErr w:type="spellEnd"/>
+      <w:r>
+        <w:rPr>
+          <w:lang w:val="hu-HU"/>
+        </w:rPr>
+        <w:t xml:space="preserve"> működik.</w:t>
       </w:r>
     </w:p>
     <w:p>
@@ -2914,7 +2972,15 @@
         <w:pStyle w:val="tbla"/>
       </w:pPr>
       <w:r>
-        <w:t>’User’ tábla</w:t>
+        <w:t>’</w:t>
+      </w:r>
+      <w:proofErr w:type="spellStart"/>
+      <w:r>
+        <w:t>User</w:t>
+      </w:r>
+      <w:proofErr w:type="spellEnd"/>
+      <w:r>
+        <w:t>’ tábla</w:t>
       </w:r>
     </w:p>
     <w:p>
@@ -2941,6 +3007,7 @@
           <w:lang w:val="hu-HU"/>
         </w:rPr>
       </w:pPr>
+      <w:proofErr w:type="spellStart"/>
       <w:r>
         <w:rPr>
           <w:lang w:val="hu-HU"/>
@@ -2951,7 +3018,14 @@
         <w:rPr>
           <w:lang w:val="hu-HU"/>
         </w:rPr>
-        <w:t>ser_id: A felhasználó egyedi azonosítója, egész szám, elsődleges kulcs</w:t>
+        <w:t>ser_id</w:t>
+      </w:r>
+      <w:proofErr w:type="spellEnd"/>
+      <w:r>
+        <w:rPr>
+          <w:lang w:val="hu-HU"/>
+        </w:rPr>
+        <w:t>: A felhasználó egyedi azonosítója, egész szám, elsődleges kulcs</w:t>
       </w:r>
     </w:p>
     <w:p>
@@ -2965,11 +3039,19 @@
           <w:lang w:val="hu-HU"/>
         </w:rPr>
       </w:pPr>
-      <w:r>
-        <w:rPr>
-          <w:lang w:val="hu-HU"/>
-        </w:rPr>
-        <w:t>username: A felhasználó egyedi felhasználó neve, maximum 32 karakter hosszú.</w:t>
+      <w:proofErr w:type="spellStart"/>
+      <w:r>
+        <w:rPr>
+          <w:lang w:val="hu-HU"/>
+        </w:rPr>
+        <w:t>username</w:t>
+      </w:r>
+      <w:proofErr w:type="spellEnd"/>
+      <w:r>
+        <w:rPr>
+          <w:lang w:val="hu-HU"/>
+        </w:rPr>
+        <w:t>: A felhasználó egyedi felhasználó neve, maximum 32 karakter hosszú.</w:t>
       </w:r>
     </w:p>
     <w:p>
@@ -2983,11 +3065,19 @@
           <w:lang w:val="hu-HU"/>
         </w:rPr>
       </w:pPr>
-      <w:r>
-        <w:rPr>
-          <w:lang w:val="hu-HU"/>
-        </w:rPr>
-        <w:t>lastName: A felhasználó vezetékneve, maximum 50 karakter hosszú.</w:t>
+      <w:proofErr w:type="spellStart"/>
+      <w:r>
+        <w:rPr>
+          <w:lang w:val="hu-HU"/>
+        </w:rPr>
+        <w:t>lastName</w:t>
+      </w:r>
+      <w:proofErr w:type="spellEnd"/>
+      <w:r>
+        <w:rPr>
+          <w:lang w:val="hu-HU"/>
+        </w:rPr>
+        <w:t>: A felhasználó vezetékneve, maximum 50 karakter hosszú.</w:t>
       </w:r>
     </w:p>
     <w:p>
@@ -3001,11 +3091,19 @@
           <w:lang w:val="hu-HU"/>
         </w:rPr>
       </w:pPr>
-      <w:r>
-        <w:rPr>
-          <w:lang w:val="hu-HU"/>
-        </w:rPr>
-        <w:t>firstName: A felhasználó keresztneve, és amennyiben van akkor harmadik neve, maximum 50 karakter hosszú.</w:t>
+      <w:proofErr w:type="spellStart"/>
+      <w:r>
+        <w:rPr>
+          <w:lang w:val="hu-HU"/>
+        </w:rPr>
+        <w:t>firstName</w:t>
+      </w:r>
+      <w:proofErr w:type="spellEnd"/>
+      <w:r>
+        <w:rPr>
+          <w:lang w:val="hu-HU"/>
+        </w:rPr>
+        <w:t>: A felhasználó keresztneve, és amennyiben van akkor harmadik neve, maximum 50 karakter hosszú.</w:t>
       </w:r>
     </w:p>
     <w:p>
@@ -3019,12 +3117,14 @@
           <w:lang w:val="hu-HU"/>
         </w:rPr>
       </w:pPr>
+      <w:proofErr w:type="spellStart"/>
       <w:r>
         <w:rPr>
           <w:lang w:val="hu-HU"/>
         </w:rPr>
         <w:t>birthDate</w:t>
       </w:r>
+      <w:proofErr w:type="spellEnd"/>
       <w:r>
         <w:rPr>
           <w:lang w:val="hu-HU"/>
@@ -3049,11 +3149,19 @@
           <w:lang w:val="hu-HU"/>
         </w:rPr>
       </w:pPr>
-      <w:r>
-        <w:rPr>
-          <w:lang w:val="hu-HU"/>
-        </w:rPr>
-        <w:t>phonenumber: A felhasználó telefonszáma.</w:t>
+      <w:proofErr w:type="spellStart"/>
+      <w:r>
+        <w:rPr>
+          <w:lang w:val="hu-HU"/>
+        </w:rPr>
+        <w:t>phonenumber</w:t>
+      </w:r>
+      <w:proofErr w:type="spellEnd"/>
+      <w:r>
+        <w:rPr>
+          <w:lang w:val="hu-HU"/>
+        </w:rPr>
+        <w:t>: A felhasználó telefonszáma.</w:t>
       </w:r>
     </w:p>
     <w:p>
@@ -3085,11 +3193,33 @@
           <w:lang w:val="hu-HU"/>
         </w:rPr>
       </w:pPr>
-      <w:r>
-        <w:rPr>
-          <w:lang w:val="hu-HU"/>
-        </w:rPr>
-        <w:t>password: A felhasználó jelszavának titkosított változata.</w:t>
+      <w:proofErr w:type="spellStart"/>
+      <w:r>
+        <w:rPr>
+          <w:lang w:val="hu-HU"/>
+        </w:rPr>
+        <w:t>password</w:t>
+      </w:r>
+      <w:proofErr w:type="spellEnd"/>
+      <w:r>
+        <w:rPr>
+          <w:lang w:val="hu-HU"/>
+        </w:rPr>
+        <w:t xml:space="preserve">: A felhasználó </w:t>
+      </w:r>
+      <w:proofErr w:type="spellStart"/>
+      <w:r>
+        <w:rPr>
+          <w:lang w:val="hu-HU"/>
+        </w:rPr>
+        <w:t>jelszavának</w:t>
+      </w:r>
+      <w:proofErr w:type="spellEnd"/>
+      <w:r>
+        <w:rPr>
+          <w:lang w:val="hu-HU"/>
+        </w:rPr>
+        <w:t xml:space="preserve"> titkosított változata.</w:t>
       </w:r>
     </w:p>
     <w:p>
@@ -3103,11 +3233,19 @@
           <w:lang w:val="hu-HU"/>
         </w:rPr>
       </w:pPr>
-      <w:r>
-        <w:rPr>
-          <w:lang w:val="hu-HU"/>
-        </w:rPr>
-        <w:t>created_at: A pontos időpontja, hogy egy felhasználó mikor regisztrált az oldalra.</w:t>
+      <w:proofErr w:type="spellStart"/>
+      <w:r>
+        <w:rPr>
+          <w:lang w:val="hu-HU"/>
+        </w:rPr>
+        <w:t>created_at</w:t>
+      </w:r>
+      <w:proofErr w:type="spellEnd"/>
+      <w:r>
+        <w:rPr>
+          <w:lang w:val="hu-HU"/>
+        </w:rPr>
+        <w:t>: A pontos időpontja, hogy egy felhasználó mikor regisztrált az oldalra.</w:t>
       </w:r>
     </w:p>
     <w:p>
@@ -3121,11 +3259,19 @@
           <w:lang w:val="hu-HU"/>
         </w:rPr>
       </w:pPr>
-      <w:r>
-        <w:rPr>
-          <w:lang w:val="hu-HU"/>
-        </w:rPr>
-        <w:t>updated_at: A pontos időpontja, hogy egy felhasználó mikor módosította valamelyik adatát. (például email vagy telefonszám)</w:t>
+      <w:proofErr w:type="spellStart"/>
+      <w:r>
+        <w:rPr>
+          <w:lang w:val="hu-HU"/>
+        </w:rPr>
+        <w:t>updated_at</w:t>
+      </w:r>
+      <w:proofErr w:type="spellEnd"/>
+      <w:r>
+        <w:rPr>
+          <w:lang w:val="hu-HU"/>
+        </w:rPr>
+        <w:t>: A pontos időpontja, hogy egy felhasználó mikor módosította valamelyik adatát. (például email vagy telefonszám)</w:t>
       </w:r>
     </w:p>
     <w:p>
@@ -3139,11 +3285,19 @@
           <w:lang w:val="hu-HU"/>
         </w:rPr>
       </w:pPr>
-      <w:r>
-        <w:rPr>
-          <w:lang w:val="hu-HU"/>
-        </w:rPr>
-        <w:t>active: logikai változó, mutatja, hogy egy felhasználó fiókja törlésre került-e már.</w:t>
+      <w:proofErr w:type="spellStart"/>
+      <w:r>
+        <w:rPr>
+          <w:lang w:val="hu-HU"/>
+        </w:rPr>
+        <w:t>active</w:t>
+      </w:r>
+      <w:proofErr w:type="spellEnd"/>
+      <w:r>
+        <w:rPr>
+          <w:lang w:val="hu-HU"/>
+        </w:rPr>
+        <w:t>: logikai változó, mutatja, hogy egy felhasználó fiókja törlésre került-e már.</w:t>
       </w:r>
     </w:p>
     <w:p>
@@ -3159,11 +3313,19 @@
           <w:lang w:val="hu-HU"/>
         </w:rPr>
       </w:pPr>
-      <w:r>
-        <w:rPr>
-          <w:lang w:val="hu-HU"/>
-        </w:rPr>
-        <w:t>profilePic: A felhasználó profilképének azonosítója, egész szám.</w:t>
+      <w:proofErr w:type="spellStart"/>
+      <w:r>
+        <w:rPr>
+          <w:lang w:val="hu-HU"/>
+        </w:rPr>
+        <w:t>profilePic</w:t>
+      </w:r>
+      <w:proofErr w:type="spellEnd"/>
+      <w:r>
+        <w:rPr>
+          <w:lang w:val="hu-HU"/>
+        </w:rPr>
+        <w:t>: A felhasználó profilképének azonosítója, egész szám.</w:t>
       </w:r>
     </w:p>
     <w:p>
@@ -3171,11 +3333,16 @@
         <w:pStyle w:val="tbla"/>
       </w:pPr>
       <w:r>
-        <w:t xml:space="preserve"> ’loyalty</w:t>
+        <w:t xml:space="preserve"> ’</w:t>
+      </w:r>
+      <w:proofErr w:type="spellStart"/>
+      <w:r>
+        <w:t>loyalty</w:t>
       </w:r>
       <w:r>
         <w:t>rank</w:t>
       </w:r>
+      <w:proofErr w:type="spellEnd"/>
       <w:r>
         <w:t>’ tábla</w:t>
       </w:r>
@@ -3204,6 +3371,7 @@
           <w:lang w:val="hu-HU"/>
         </w:rPr>
       </w:pPr>
+      <w:proofErr w:type="spellStart"/>
       <w:r>
         <w:rPr>
           <w:lang w:val="hu-HU"/>
@@ -3214,7 +3382,14 @@
         <w:rPr>
           <w:lang w:val="hu-HU"/>
         </w:rPr>
-        <w:t>_id: A tábla egyedi azonosítója, elsődleges kulcs.</w:t>
+        <w:t>_id</w:t>
+      </w:r>
+      <w:proofErr w:type="spellEnd"/>
+      <w:r>
+        <w:rPr>
+          <w:lang w:val="hu-HU"/>
+        </w:rPr>
+        <w:t>: A tábla egyedi azonosítója, elsődleges kulcs.</w:t>
       </w:r>
     </w:p>
     <w:p>
@@ -3228,11 +3403,19 @@
           <w:lang w:val="hu-HU"/>
         </w:rPr>
       </w:pPr>
-      <w:r>
-        <w:rPr>
-          <w:lang w:val="hu-HU"/>
-        </w:rPr>
-        <w:t xml:space="preserve">rank: </w:t>
+      <w:proofErr w:type="spellStart"/>
+      <w:r>
+        <w:rPr>
+          <w:lang w:val="hu-HU"/>
+        </w:rPr>
+        <w:t>rank</w:t>
+      </w:r>
+      <w:proofErr w:type="spellEnd"/>
+      <w:r>
+        <w:rPr>
+          <w:lang w:val="hu-HU"/>
+        </w:rPr>
+        <w:t xml:space="preserve">: </w:t>
       </w:r>
       <w:r>
         <w:rPr>
@@ -3258,11 +3441,19 @@
           <w:lang w:val="hu-HU"/>
         </w:rPr>
       </w:pPr>
-      <w:r>
-        <w:rPr>
-          <w:lang w:val="hu-HU"/>
-        </w:rPr>
-        <w:t>discount: tört szám, amely megadja, hogy az adott rang hány százalékos kedvezményt kap a vásárlásaira.</w:t>
+      <w:proofErr w:type="spellStart"/>
+      <w:r>
+        <w:rPr>
+          <w:lang w:val="hu-HU"/>
+        </w:rPr>
+        <w:t>discount</w:t>
+      </w:r>
+      <w:proofErr w:type="spellEnd"/>
+      <w:r>
+        <w:rPr>
+          <w:lang w:val="hu-HU"/>
+        </w:rPr>
+        <w:t>: tört szám, amely megadja, hogy az adott rang hány százalékos kedvezményt kap a vásárlásaira.</w:t>
       </w:r>
     </w:p>
     <w:p>
@@ -3276,11 +3467,19 @@
           <w:lang w:val="hu-HU"/>
         </w:rPr>
       </w:pPr>
-      <w:r>
-        <w:rPr>
-          <w:lang w:val="hu-HU"/>
-        </w:rPr>
-        <w:t>minPoint: A minimális pontszám</w:t>
+      <w:proofErr w:type="spellStart"/>
+      <w:r>
+        <w:rPr>
+          <w:lang w:val="hu-HU"/>
+        </w:rPr>
+        <w:t>minPoint</w:t>
+      </w:r>
+      <w:proofErr w:type="spellEnd"/>
+      <w:r>
+        <w:rPr>
+          <w:lang w:val="hu-HU"/>
+        </w:rPr>
+        <w:t>: A minimális pontszám</w:t>
       </w:r>
       <w:r>
         <w:rPr>
@@ -3312,11 +3511,19 @@
           <w:docGrid w:linePitch="360"/>
         </w:sectPr>
       </w:pPr>
-      <w:r>
-        <w:rPr>
-          <w:lang w:val="hu-HU"/>
-        </w:rPr>
-        <w:t>perks: A hűségszint nyújtotta előnyök</w:t>
+      <w:proofErr w:type="spellStart"/>
+      <w:r>
+        <w:rPr>
+          <w:lang w:val="hu-HU"/>
+        </w:rPr>
+        <w:t>perks</w:t>
+      </w:r>
+      <w:proofErr w:type="spellEnd"/>
+      <w:r>
+        <w:rPr>
+          <w:lang w:val="hu-HU"/>
+        </w:rPr>
+        <w:t>: A hűségszint nyújtotta előnyök</w:t>
       </w:r>
     </w:p>
     <w:p>
@@ -3325,7 +3532,15 @@
       </w:pPr>
       <w:r>
         <w:lastRenderedPageBreak/>
-        <w:t>’loyalty’ tábla</w:t>
+        <w:t>’</w:t>
+      </w:r>
+      <w:proofErr w:type="spellStart"/>
+      <w:r>
+        <w:t>loyalty</w:t>
+      </w:r>
+      <w:proofErr w:type="spellEnd"/>
+      <w:r>
+        <w:t>’ tábla</w:t>
       </w:r>
     </w:p>
     <w:p>
@@ -3352,11 +3567,19 @@
           <w:lang w:val="hu-HU"/>
         </w:rPr>
       </w:pPr>
-      <w:r>
-        <w:rPr>
-          <w:lang w:val="hu-HU"/>
-        </w:rPr>
-        <w:t>loyalty_id: A tábla egyedi azonosítója, elsődleges kulcs.</w:t>
+      <w:proofErr w:type="spellStart"/>
+      <w:r>
+        <w:rPr>
+          <w:lang w:val="hu-HU"/>
+        </w:rPr>
+        <w:t>loyalty_id</w:t>
+      </w:r>
+      <w:proofErr w:type="spellEnd"/>
+      <w:r>
+        <w:rPr>
+          <w:lang w:val="hu-HU"/>
+        </w:rPr>
+        <w:t>: A tábla egyedi azonosítója, elsődleges kulcs.</w:t>
       </w:r>
     </w:p>
     <w:p>
@@ -3370,11 +3593,33 @@
           <w:lang w:val="hu-HU"/>
         </w:rPr>
       </w:pPr>
-      <w:r>
-        <w:rPr>
-          <w:lang w:val="hu-HU"/>
-        </w:rPr>
-        <w:t>user_id: Idegen kulcs a ’user’ táblához.</w:t>
+      <w:proofErr w:type="spellStart"/>
+      <w:r>
+        <w:rPr>
+          <w:lang w:val="hu-HU"/>
+        </w:rPr>
+        <w:t>user_id</w:t>
+      </w:r>
+      <w:proofErr w:type="spellEnd"/>
+      <w:r>
+        <w:rPr>
+          <w:lang w:val="hu-HU"/>
+        </w:rPr>
+        <w:t>: Idegen kulcs a ’</w:t>
+      </w:r>
+      <w:proofErr w:type="spellStart"/>
+      <w:r>
+        <w:rPr>
+          <w:lang w:val="hu-HU"/>
+        </w:rPr>
+        <w:t>user</w:t>
+      </w:r>
+      <w:proofErr w:type="spellEnd"/>
+      <w:r>
+        <w:rPr>
+          <w:lang w:val="hu-HU"/>
+        </w:rPr>
+        <w:t>’ táblához.</w:t>
       </w:r>
     </w:p>
     <w:p>
@@ -3388,11 +3633,33 @@
           <w:lang w:val="hu-HU"/>
         </w:rPr>
       </w:pPr>
-      <w:r>
-        <w:rPr>
-          <w:lang w:val="hu-HU"/>
-        </w:rPr>
-        <w:t>rank_id: Idegen kulcs a ’loyaltyrank’ táblához.</w:t>
+      <w:proofErr w:type="spellStart"/>
+      <w:r>
+        <w:rPr>
+          <w:lang w:val="hu-HU"/>
+        </w:rPr>
+        <w:t>rank_id</w:t>
+      </w:r>
+      <w:proofErr w:type="spellEnd"/>
+      <w:r>
+        <w:rPr>
+          <w:lang w:val="hu-HU"/>
+        </w:rPr>
+        <w:t>: Idegen kulcs a ’</w:t>
+      </w:r>
+      <w:proofErr w:type="spellStart"/>
+      <w:r>
+        <w:rPr>
+          <w:lang w:val="hu-HU"/>
+        </w:rPr>
+        <w:t>loyaltyrank</w:t>
+      </w:r>
+      <w:proofErr w:type="spellEnd"/>
+      <w:r>
+        <w:rPr>
+          <w:lang w:val="hu-HU"/>
+        </w:rPr>
+        <w:t>’ táblához.</w:t>
       </w:r>
     </w:p>
     <w:p>
@@ -3406,11 +3673,19 @@
           <w:lang w:val="hu-HU"/>
         </w:rPr>
       </w:pPr>
-      <w:r>
-        <w:rPr>
-          <w:lang w:val="hu-HU"/>
-        </w:rPr>
-        <w:t>points: A felhasználó hűségpontjai, egész szám.</w:t>
+      <w:proofErr w:type="spellStart"/>
+      <w:r>
+        <w:rPr>
+          <w:lang w:val="hu-HU"/>
+        </w:rPr>
+        <w:t>points</w:t>
+      </w:r>
+      <w:proofErr w:type="spellEnd"/>
+      <w:r>
+        <w:rPr>
+          <w:lang w:val="hu-HU"/>
+        </w:rPr>
+        <w:t>: A felhasználó hűségpontjai, egész szám.</w:t>
       </w:r>
     </w:p>
     <w:p>
@@ -3424,11 +3699,19 @@
           <w:lang w:val="hu-HU"/>
         </w:rPr>
       </w:pPr>
-      <w:r>
-        <w:rPr>
-          <w:lang w:val="hu-HU"/>
-        </w:rPr>
-        <w:t>updated_at: A hűségpontok frissülésének pontos dátuma.</w:t>
+      <w:proofErr w:type="spellStart"/>
+      <w:r>
+        <w:rPr>
+          <w:lang w:val="hu-HU"/>
+        </w:rPr>
+        <w:t>updated_at</w:t>
+      </w:r>
+      <w:proofErr w:type="spellEnd"/>
+      <w:r>
+        <w:rPr>
+          <w:lang w:val="hu-HU"/>
+        </w:rPr>
+        <w:t>: A hűségpontok frissülésének pontos dátuma.</w:t>
       </w:r>
     </w:p>
     <w:p>
@@ -3469,11 +3752,19 @@
           <w:lang w:val="hu-HU"/>
         </w:rPr>
       </w:pPr>
-      <w:r>
-        <w:rPr>
-          <w:lang w:val="hu-HU"/>
-        </w:rPr>
-        <w:t>city_id: A város egyedi azonosítója, elsődleges kulcs</w:t>
+      <w:proofErr w:type="spellStart"/>
+      <w:r>
+        <w:rPr>
+          <w:lang w:val="hu-HU"/>
+        </w:rPr>
+        <w:t>city_id</w:t>
+      </w:r>
+      <w:proofErr w:type="spellEnd"/>
+      <w:r>
+        <w:rPr>
+          <w:lang w:val="hu-HU"/>
+        </w:rPr>
+        <w:t>: A város egyedi azonosítója, elsődleges kulcs</w:t>
       </w:r>
     </w:p>
     <w:p>
@@ -3487,11 +3778,19 @@
           <w:lang w:val="hu-HU"/>
         </w:rPr>
       </w:pPr>
-      <w:r>
-        <w:rPr>
-          <w:lang w:val="hu-HU"/>
-        </w:rPr>
-        <w:t>cityName: A város neve, maximum 100 karakter hosszú</w:t>
+      <w:proofErr w:type="spellStart"/>
+      <w:r>
+        <w:rPr>
+          <w:lang w:val="hu-HU"/>
+        </w:rPr>
+        <w:t>cityName</w:t>
+      </w:r>
+      <w:proofErr w:type="spellEnd"/>
+      <w:r>
+        <w:rPr>
+          <w:lang w:val="hu-HU"/>
+        </w:rPr>
+        <w:t>: A város neve, maximum 100 karakter hosszú</w:t>
       </w:r>
     </w:p>
     <w:p>
@@ -3541,11 +3840,19 @@
           <w:lang w:val="hu-HU"/>
         </w:rPr>
       </w:pPr>
-      <w:r>
-        <w:rPr>
-          <w:lang w:val="hu-HU"/>
-        </w:rPr>
-        <w:t>description: A város hosszú leírása, amelyet kiírunk az oldalra.</w:t>
+      <w:proofErr w:type="spellStart"/>
+      <w:r>
+        <w:rPr>
+          <w:lang w:val="hu-HU"/>
+        </w:rPr>
+        <w:t>description</w:t>
+      </w:r>
+      <w:proofErr w:type="spellEnd"/>
+      <w:r>
+        <w:rPr>
+          <w:lang w:val="hu-HU"/>
+        </w:rPr>
+        <w:t>: A város hosszú leírása, amelyet kiírunk az oldalra.</w:t>
       </w:r>
     </w:p>
     <w:p>
@@ -3559,11 +3866,19 @@
           <w:lang w:val="hu-HU"/>
         </w:rPr>
       </w:pPr>
-      <w:r>
-        <w:rPr>
-          <w:lang w:val="hu-HU"/>
-        </w:rPr>
-        <w:t>description_short: A város leírásának rövid változata.</w:t>
+      <w:proofErr w:type="spellStart"/>
+      <w:r>
+        <w:rPr>
+          <w:lang w:val="hu-HU"/>
+        </w:rPr>
+        <w:t>description_short</w:t>
+      </w:r>
+      <w:proofErr w:type="spellEnd"/>
+      <w:r>
+        <w:rPr>
+          <w:lang w:val="hu-HU"/>
+        </w:rPr>
+        <w:t>: A város leírásának rövid változata.</w:t>
       </w:r>
     </w:p>
     <w:p>
@@ -3598,11 +3913,19 @@
           <w:lang w:val="hu-HU"/>
         </w:rPr>
       </w:pPr>
-      <w:r>
-        <w:rPr>
-          <w:lang w:val="hu-HU"/>
-        </w:rPr>
-        <w:t>hotel_id: A szálloda egyedi azonosítója, elsődleges kulcs</w:t>
+      <w:proofErr w:type="spellStart"/>
+      <w:r>
+        <w:rPr>
+          <w:lang w:val="hu-HU"/>
+        </w:rPr>
+        <w:t>hotel_id</w:t>
+      </w:r>
+      <w:proofErr w:type="spellEnd"/>
+      <w:r>
+        <w:rPr>
+          <w:lang w:val="hu-HU"/>
+        </w:rPr>
+        <w:t>: A szálloda egyedi azonosítója, elsődleges kulcs</w:t>
       </w:r>
     </w:p>
     <w:p>
@@ -3616,11 +3939,19 @@
           <w:lang w:val="hu-HU"/>
         </w:rPr>
       </w:pPr>
-      <w:r>
-        <w:rPr>
-          <w:lang w:val="hu-HU"/>
-        </w:rPr>
-        <w:t xml:space="preserve">city_id: </w:t>
+      <w:proofErr w:type="spellStart"/>
+      <w:r>
+        <w:rPr>
+          <w:lang w:val="hu-HU"/>
+        </w:rPr>
+        <w:t>city_id</w:t>
+      </w:r>
+      <w:proofErr w:type="spellEnd"/>
+      <w:r>
+        <w:rPr>
+          <w:lang w:val="hu-HU"/>
+        </w:rPr>
+        <w:t xml:space="preserve">: </w:t>
       </w:r>
       <w:r>
         <w:rPr>
@@ -3646,11 +3977,19 @@
           <w:lang w:val="hu-HU"/>
         </w:rPr>
       </w:pPr>
-      <w:r>
-        <w:rPr>
-          <w:lang w:val="hu-HU"/>
-        </w:rPr>
-        <w:t>hotelName: A szálloda elnevezése, maximum 150 karakter</w:t>
+      <w:proofErr w:type="spellStart"/>
+      <w:r>
+        <w:rPr>
+          <w:lang w:val="hu-HU"/>
+        </w:rPr>
+        <w:t>hotelName</w:t>
+      </w:r>
+      <w:proofErr w:type="spellEnd"/>
+      <w:r>
+        <w:rPr>
+          <w:lang w:val="hu-HU"/>
+        </w:rPr>
+        <w:t>: A szálloda elnevezése, maximum 150 karakter</w:t>
       </w:r>
       <w:r>
         <w:rPr>
@@ -3670,11 +4009,19 @@
           <w:lang w:val="hu-HU"/>
         </w:rPr>
       </w:pPr>
-      <w:r>
-        <w:rPr>
-          <w:lang w:val="hu-HU"/>
-        </w:rPr>
-        <w:t>address: A szálloda pontos címe</w:t>
+      <w:proofErr w:type="spellStart"/>
+      <w:r>
+        <w:rPr>
+          <w:lang w:val="hu-HU"/>
+        </w:rPr>
+        <w:t>address</w:t>
+      </w:r>
+      <w:proofErr w:type="spellEnd"/>
+      <w:r>
+        <w:rPr>
+          <w:lang w:val="hu-HU"/>
+        </w:rPr>
+        <w:t>: A szálloda pontos címe</w:t>
       </w:r>
       <w:r>
         <w:rPr>
@@ -3694,11 +4041,19 @@
           <w:lang w:val="hu-HU"/>
         </w:rPr>
       </w:pPr>
-      <w:r>
-        <w:rPr>
-          <w:lang w:val="hu-HU"/>
-        </w:rPr>
-        <w:t xml:space="preserve">phoneNumber: A </w:t>
+      <w:proofErr w:type="spellStart"/>
+      <w:r>
+        <w:rPr>
+          <w:lang w:val="hu-HU"/>
+        </w:rPr>
+        <w:t>phoneNumber</w:t>
+      </w:r>
+      <w:proofErr w:type="spellEnd"/>
+      <w:r>
+        <w:rPr>
+          <w:lang w:val="hu-HU"/>
+        </w:rPr>
+        <w:t xml:space="preserve">: A </w:t>
       </w:r>
       <w:r>
         <w:rPr>
@@ -3766,11 +4121,19 @@
           <w:lang w:val="hu-HU"/>
         </w:rPr>
       </w:pPr>
-      <w:r>
-        <w:rPr>
-          <w:lang w:val="hu-HU"/>
-        </w:rPr>
-        <w:t xml:space="preserve">description: A </w:t>
+      <w:proofErr w:type="spellStart"/>
+      <w:r>
+        <w:rPr>
+          <w:lang w:val="hu-HU"/>
+        </w:rPr>
+        <w:t>description</w:t>
+      </w:r>
+      <w:proofErr w:type="spellEnd"/>
+      <w:r>
+        <w:rPr>
+          <w:lang w:val="hu-HU"/>
+        </w:rPr>
+        <w:t xml:space="preserve">: A </w:t>
       </w:r>
       <w:r>
         <w:rPr>
@@ -3808,7 +4171,15 @@
         <w:pStyle w:val="tbla"/>
       </w:pPr>
       <w:r>
-        <w:t>’reviews’ tábla</w:t>
+        <w:t>’</w:t>
+      </w:r>
+      <w:proofErr w:type="spellStart"/>
+      <w:r>
+        <w:t>reviews</w:t>
+      </w:r>
+      <w:proofErr w:type="spellEnd"/>
+      <w:r>
+        <w:t>’ tábla</w:t>
       </w:r>
     </w:p>
     <w:p>
@@ -3841,11 +4212,19 @@
           <w:lang w:val="hu-HU"/>
         </w:rPr>
       </w:pPr>
-      <w:r>
-        <w:rPr>
-          <w:lang w:val="hu-HU"/>
-        </w:rPr>
-        <w:t>review_id: Az értékelés egyedi azonosítója, elsődleges kulcs.</w:t>
+      <w:proofErr w:type="spellStart"/>
+      <w:r>
+        <w:rPr>
+          <w:lang w:val="hu-HU"/>
+        </w:rPr>
+        <w:t>review_id</w:t>
+      </w:r>
+      <w:proofErr w:type="spellEnd"/>
+      <w:r>
+        <w:rPr>
+          <w:lang w:val="hu-HU"/>
+        </w:rPr>
+        <w:t>: Az értékelés egyedi azonosítója, elsődleges kulcs.</w:t>
       </w:r>
     </w:p>
     <w:p>
@@ -3859,11 +4238,33 @@
           <w:lang w:val="hu-HU"/>
         </w:rPr>
       </w:pPr>
-      <w:r>
-        <w:rPr>
-          <w:lang w:val="hu-HU"/>
-        </w:rPr>
-        <w:t>user_id: Idegen kulcs a ’user’ táblához</w:t>
+      <w:proofErr w:type="spellStart"/>
+      <w:r>
+        <w:rPr>
+          <w:lang w:val="hu-HU"/>
+        </w:rPr>
+        <w:t>user_id</w:t>
+      </w:r>
+      <w:proofErr w:type="spellEnd"/>
+      <w:r>
+        <w:rPr>
+          <w:lang w:val="hu-HU"/>
+        </w:rPr>
+        <w:t>: Idegen kulcs a ’</w:t>
+      </w:r>
+      <w:proofErr w:type="spellStart"/>
+      <w:r>
+        <w:rPr>
+          <w:lang w:val="hu-HU"/>
+        </w:rPr>
+        <w:t>user</w:t>
+      </w:r>
+      <w:proofErr w:type="spellEnd"/>
+      <w:r>
+        <w:rPr>
+          <w:lang w:val="hu-HU"/>
+        </w:rPr>
+        <w:t>’ táblához</w:t>
       </w:r>
       <w:r>
         <w:rPr>
@@ -3883,11 +4284,19 @@
           <w:lang w:val="hu-HU"/>
         </w:rPr>
       </w:pPr>
-      <w:r>
-        <w:rPr>
-          <w:lang w:val="hu-HU"/>
-        </w:rPr>
-        <w:t>hotel_id: Idegen kulcs a ’hotel’ táblához</w:t>
+      <w:proofErr w:type="spellStart"/>
+      <w:r>
+        <w:rPr>
+          <w:lang w:val="hu-HU"/>
+        </w:rPr>
+        <w:t>hotel_id</w:t>
+      </w:r>
+      <w:proofErr w:type="spellEnd"/>
+      <w:r>
+        <w:rPr>
+          <w:lang w:val="hu-HU"/>
+        </w:rPr>
+        <w:t>: Idegen kulcs a ’hotel’ táblához</w:t>
       </w:r>
     </w:p>
     <w:p>
@@ -3901,11 +4310,19 @@
           <w:lang w:val="hu-HU"/>
         </w:rPr>
       </w:pPr>
-      <w:r>
-        <w:rPr>
-          <w:lang w:val="hu-HU"/>
-        </w:rPr>
-        <w:t>rating: Az értékelés csillagértéke, egész szám.</w:t>
+      <w:proofErr w:type="spellStart"/>
+      <w:r>
+        <w:rPr>
+          <w:lang w:val="hu-HU"/>
+        </w:rPr>
+        <w:t>rating</w:t>
+      </w:r>
+      <w:proofErr w:type="spellEnd"/>
+      <w:r>
+        <w:rPr>
+          <w:lang w:val="hu-HU"/>
+        </w:rPr>
+        <w:t>: Az értékelés csillagértéke, egész szám.</w:t>
       </w:r>
     </w:p>
     <w:p>
@@ -3919,11 +4336,19 @@
           <w:lang w:val="hu-HU"/>
         </w:rPr>
       </w:pPr>
-      <w:r>
-        <w:rPr>
-          <w:lang w:val="hu-HU"/>
-        </w:rPr>
-        <w:t>reviewText: Az értékelés szövegi része, szöveges.</w:t>
+      <w:proofErr w:type="spellStart"/>
+      <w:r>
+        <w:rPr>
+          <w:lang w:val="hu-HU"/>
+        </w:rPr>
+        <w:t>reviewText</w:t>
+      </w:r>
+      <w:proofErr w:type="spellEnd"/>
+      <w:r>
+        <w:rPr>
+          <w:lang w:val="hu-HU"/>
+        </w:rPr>
+        <w:t>: Az értékelés szövegi része, szöveges.</w:t>
       </w:r>
     </w:p>
     <w:p>
@@ -3937,11 +4362,19 @@
           <w:lang w:val="hu-HU"/>
         </w:rPr>
       </w:pPr>
-      <w:r>
-        <w:rPr>
-          <w:lang w:val="hu-HU"/>
-        </w:rPr>
-        <w:t>created_at: A</w:t>
+      <w:proofErr w:type="spellStart"/>
+      <w:r>
+        <w:rPr>
+          <w:lang w:val="hu-HU"/>
+        </w:rPr>
+        <w:t>created_at</w:t>
+      </w:r>
+      <w:proofErr w:type="spellEnd"/>
+      <w:r>
+        <w:rPr>
+          <w:lang w:val="hu-HU"/>
+        </w:rPr>
+        <w:t>: A</w:t>
       </w:r>
       <w:r>
         <w:rPr>
@@ -3967,11 +4400,19 @@
           <w:lang w:val="hu-HU"/>
         </w:rPr>
       </w:pPr>
-      <w:r>
-        <w:rPr>
-          <w:lang w:val="hu-HU"/>
-        </w:rPr>
-        <w:t>active: Logikai, mutatja, hogy az értékelés törlésre került-e</w:t>
+      <w:proofErr w:type="spellStart"/>
+      <w:r>
+        <w:rPr>
+          <w:lang w:val="hu-HU"/>
+        </w:rPr>
+        <w:t>active</w:t>
+      </w:r>
+      <w:proofErr w:type="spellEnd"/>
+      <w:r>
+        <w:rPr>
+          <w:lang w:val="hu-HU"/>
+        </w:rPr>
+        <w:t>: Logikai, mutatja, hogy az értékelés törlésre került-e</w:t>
       </w:r>
     </w:p>
     <w:p>
@@ -3991,11 +4432,19 @@
           <w:docGrid w:linePitch="360"/>
         </w:sectPr>
       </w:pPr>
-      <w:r>
-        <w:rPr>
-          <w:lang w:val="hu-HU"/>
-        </w:rPr>
-        <w:t>edited: Logikai, mutatja, hogy az értékelés szerkesztve lett-e.</w:t>
+      <w:proofErr w:type="spellStart"/>
+      <w:r>
+        <w:rPr>
+          <w:lang w:val="hu-HU"/>
+        </w:rPr>
+        <w:t>edited</w:t>
+      </w:r>
+      <w:proofErr w:type="spellEnd"/>
+      <w:r>
+        <w:rPr>
+          <w:lang w:val="hu-HU"/>
+        </w:rPr>
+        <w:t>: Logikai, mutatja, hogy az értékelés szerkesztve lett-e.</w:t>
       </w:r>
     </w:p>
     <w:p>
@@ -4004,7 +4453,15 @@
       </w:pPr>
       <w:r>
         <w:lastRenderedPageBreak/>
-        <w:t>’employee’ tábla</w:t>
+        <w:t>’</w:t>
+      </w:r>
+      <w:proofErr w:type="spellStart"/>
+      <w:r>
+        <w:t>employee</w:t>
+      </w:r>
+      <w:proofErr w:type="spellEnd"/>
+      <w:r>
+        <w:t>’ tábla</w:t>
       </w:r>
     </w:p>
     <w:p>
@@ -4049,11 +4506,19 @@
           <w:lang w:val="hu-HU"/>
         </w:rPr>
       </w:pPr>
-      <w:r>
-        <w:rPr>
-          <w:lang w:val="hu-HU"/>
-        </w:rPr>
-        <w:t>hotel_id: Idegen kulcs a ’hotel’ táblához</w:t>
+      <w:proofErr w:type="spellStart"/>
+      <w:r>
+        <w:rPr>
+          <w:lang w:val="hu-HU"/>
+        </w:rPr>
+        <w:t>hotel_id</w:t>
+      </w:r>
+      <w:proofErr w:type="spellEnd"/>
+      <w:r>
+        <w:rPr>
+          <w:lang w:val="hu-HU"/>
+        </w:rPr>
+        <w:t>: Idegen kulcs a ’hotel’ táblához</w:t>
       </w:r>
     </w:p>
     <w:p>
@@ -4067,11 +4532,33 @@
           <w:lang w:val="hu-HU"/>
         </w:rPr>
       </w:pPr>
-      <w:r>
-        <w:rPr>
-          <w:lang w:val="hu-HU"/>
-        </w:rPr>
-        <w:t>user_id: Idegen kulcs a ’user’ táblához</w:t>
+      <w:proofErr w:type="spellStart"/>
+      <w:r>
+        <w:rPr>
+          <w:lang w:val="hu-HU"/>
+        </w:rPr>
+        <w:t>user_id</w:t>
+      </w:r>
+      <w:proofErr w:type="spellEnd"/>
+      <w:r>
+        <w:rPr>
+          <w:lang w:val="hu-HU"/>
+        </w:rPr>
+        <w:t>: Idegen kulcs a ’</w:t>
+      </w:r>
+      <w:proofErr w:type="spellStart"/>
+      <w:r>
+        <w:rPr>
+          <w:lang w:val="hu-HU"/>
+        </w:rPr>
+        <w:t>user</w:t>
+      </w:r>
+      <w:proofErr w:type="spellEnd"/>
+      <w:r>
+        <w:rPr>
+          <w:lang w:val="hu-HU"/>
+        </w:rPr>
+        <w:t>’ táblához</w:t>
       </w:r>
     </w:p>
     <w:p>
@@ -4085,11 +4572,61 @@
           <w:lang w:val="hu-HU"/>
         </w:rPr>
       </w:pPr>
-      <w:r>
-        <w:rPr>
-          <w:lang w:val="hu-HU"/>
-        </w:rPr>
-        <w:t>userType: Mutatja, hogy a felhasználó milyen pozícióban van a szállodában, értékei „employee”, azaz alkalmazott, „manager” vagy pedig „owner” aki a szálloda tulajdonos.</w:t>
+      <w:proofErr w:type="spellStart"/>
+      <w:r>
+        <w:rPr>
+          <w:lang w:val="hu-HU"/>
+        </w:rPr>
+        <w:t>userType</w:t>
+      </w:r>
+      <w:proofErr w:type="spellEnd"/>
+      <w:r>
+        <w:rPr>
+          <w:lang w:val="hu-HU"/>
+        </w:rPr>
+        <w:t>: Mutatja, hogy a felhasználó milyen pozícióban van a szállodában, értékei „</w:t>
+      </w:r>
+      <w:proofErr w:type="spellStart"/>
+      <w:r>
+        <w:rPr>
+          <w:lang w:val="hu-HU"/>
+        </w:rPr>
+        <w:t>employee</w:t>
+      </w:r>
+      <w:proofErr w:type="spellEnd"/>
+      <w:r>
+        <w:rPr>
+          <w:lang w:val="hu-HU"/>
+        </w:rPr>
+        <w:t>”, azaz alkalmazott, „</w:t>
+      </w:r>
+      <w:proofErr w:type="spellStart"/>
+      <w:r>
+        <w:rPr>
+          <w:lang w:val="hu-HU"/>
+        </w:rPr>
+        <w:t>manager</w:t>
+      </w:r>
+      <w:proofErr w:type="spellEnd"/>
+      <w:r>
+        <w:rPr>
+          <w:lang w:val="hu-HU"/>
+        </w:rPr>
+        <w:t>” vagy pedig „</w:t>
+      </w:r>
+      <w:proofErr w:type="spellStart"/>
+      <w:r>
+        <w:rPr>
+          <w:lang w:val="hu-HU"/>
+        </w:rPr>
+        <w:t>owner</w:t>
+      </w:r>
+      <w:proofErr w:type="spellEnd"/>
+      <w:r>
+        <w:rPr>
+          <w:lang w:val="hu-HU"/>
+        </w:rPr>
+        <w:t>” aki a szálloda tulajdonos.</w:t>
       </w:r>
     </w:p>
     <w:p>
@@ -4099,11 +4636,16 @@
       <w:r>
         <w:t>’</w:t>
       </w:r>
+      <w:proofErr w:type="spellStart"/>
       <w:r>
         <w:t>s</w:t>
       </w:r>
       <w:r>
-        <w:t>ervicecategory’ tábla</w:t>
+        <w:t>ervicecategory</w:t>
+      </w:r>
+      <w:proofErr w:type="spellEnd"/>
+      <w:r>
+        <w:t>’ tábla</w:t>
       </w:r>
     </w:p>
     <w:p>
@@ -4130,11 +4672,19 @@
           <w:lang w:val="hu-HU"/>
         </w:rPr>
       </w:pPr>
-      <w:r>
-        <w:rPr>
-          <w:lang w:val="hu-HU"/>
-        </w:rPr>
-        <w:t>serviceCategory_id: A szolgáltatás egyéni azonosítója</w:t>
+      <w:proofErr w:type="spellStart"/>
+      <w:r>
+        <w:rPr>
+          <w:lang w:val="hu-HU"/>
+        </w:rPr>
+        <w:t>serviceCategory_id</w:t>
+      </w:r>
+      <w:proofErr w:type="spellEnd"/>
+      <w:r>
+        <w:rPr>
+          <w:lang w:val="hu-HU"/>
+        </w:rPr>
+        <w:t>: A szolgáltatás egyéni azonosítója</w:t>
       </w:r>
       <w:r>
         <w:rPr>
@@ -4154,11 +4704,19 @@
           <w:lang w:val="hu-HU"/>
         </w:rPr>
       </w:pPr>
-      <w:r>
-        <w:rPr>
-          <w:lang w:val="hu-HU"/>
-        </w:rPr>
-        <w:t>serviceName: A szolgáltatás megnevezése.</w:t>
+      <w:proofErr w:type="spellStart"/>
+      <w:r>
+        <w:rPr>
+          <w:lang w:val="hu-HU"/>
+        </w:rPr>
+        <w:t>serviceName</w:t>
+      </w:r>
+      <w:proofErr w:type="spellEnd"/>
+      <w:r>
+        <w:rPr>
+          <w:lang w:val="hu-HU"/>
+        </w:rPr>
+        <w:t>: A szolgáltatás megnevezése.</w:t>
       </w:r>
     </w:p>
     <w:p>
@@ -4193,11 +4751,19 @@
           <w:lang w:val="hu-HU"/>
         </w:rPr>
       </w:pPr>
-      <w:r>
-        <w:rPr>
-          <w:lang w:val="hu-HU"/>
-        </w:rPr>
-        <w:t>service_id: A szolgáltatás egyéni azonosítója, elsődleges kulcs.</w:t>
+      <w:proofErr w:type="spellStart"/>
+      <w:r>
+        <w:rPr>
+          <w:lang w:val="hu-HU"/>
+        </w:rPr>
+        <w:t>service_id</w:t>
+      </w:r>
+      <w:proofErr w:type="spellEnd"/>
+      <w:r>
+        <w:rPr>
+          <w:lang w:val="hu-HU"/>
+        </w:rPr>
+        <w:t>: A szolgáltatás egyéni azonosítója, elsődleges kulcs.</w:t>
       </w:r>
     </w:p>
     <w:p>
@@ -4211,11 +4777,19 @@
           <w:lang w:val="hu-HU"/>
         </w:rPr>
       </w:pPr>
-      <w:r>
-        <w:rPr>
-          <w:lang w:val="hu-HU"/>
-        </w:rPr>
-        <w:t>hotel_id: Idegen kulcs a ’hotel’ táblához</w:t>
+      <w:proofErr w:type="spellStart"/>
+      <w:r>
+        <w:rPr>
+          <w:lang w:val="hu-HU"/>
+        </w:rPr>
+        <w:t>hotel_id</w:t>
+      </w:r>
+      <w:proofErr w:type="spellEnd"/>
+      <w:r>
+        <w:rPr>
+          <w:lang w:val="hu-HU"/>
+        </w:rPr>
+        <w:t>: Idegen kulcs a ’hotel’ táblához</w:t>
       </w:r>
     </w:p>
     <w:p>
@@ -4229,11 +4803,33 @@
           <w:lang w:val="hu-HU"/>
         </w:rPr>
       </w:pPr>
-      <w:r>
-        <w:rPr>
-          <w:lang w:val="hu-HU"/>
-        </w:rPr>
-        <w:t>category_id: Idegen kulcs a servicecategory táblához</w:t>
+      <w:proofErr w:type="spellStart"/>
+      <w:r>
+        <w:rPr>
+          <w:lang w:val="hu-HU"/>
+        </w:rPr>
+        <w:t>category_id</w:t>
+      </w:r>
+      <w:proofErr w:type="spellEnd"/>
+      <w:r>
+        <w:rPr>
+          <w:lang w:val="hu-HU"/>
+        </w:rPr>
+        <w:t xml:space="preserve">: Idegen kulcs a </w:t>
+      </w:r>
+      <w:proofErr w:type="spellStart"/>
+      <w:r>
+        <w:rPr>
+          <w:lang w:val="hu-HU"/>
+        </w:rPr>
+        <w:t>servicecategory</w:t>
+      </w:r>
+      <w:proofErr w:type="spellEnd"/>
+      <w:r>
+        <w:rPr>
+          <w:lang w:val="hu-HU"/>
+        </w:rPr>
+        <w:t xml:space="preserve"> táblához</w:t>
       </w:r>
     </w:p>
     <w:p>
@@ -4247,11 +4843,19 @@
           <w:lang w:val="hu-HU"/>
         </w:rPr>
       </w:pPr>
-      <w:r>
-        <w:rPr>
-          <w:lang w:val="hu-HU"/>
-        </w:rPr>
-        <w:t>price: Egész szám, a szolgáltatás igénybevételének ára</w:t>
+      <w:proofErr w:type="spellStart"/>
+      <w:r>
+        <w:rPr>
+          <w:lang w:val="hu-HU"/>
+        </w:rPr>
+        <w:t>price</w:t>
+      </w:r>
+      <w:proofErr w:type="spellEnd"/>
+      <w:r>
+        <w:rPr>
+          <w:lang w:val="hu-HU"/>
+        </w:rPr>
+        <w:t>: Egész szám, a szolgáltatás igénybevételének ára</w:t>
       </w:r>
     </w:p>
     <w:p>
@@ -4265,11 +4869,19 @@
           <w:lang w:val="hu-HU"/>
         </w:rPr>
       </w:pPr>
-      <w:r>
-        <w:rPr>
-          <w:lang w:val="hu-HU"/>
-        </w:rPr>
-        <w:t>available: Logikai, mutatja, hogy a szolgáltatás az aktuális pillanatban elérhető-e</w:t>
+      <w:proofErr w:type="spellStart"/>
+      <w:r>
+        <w:rPr>
+          <w:lang w:val="hu-HU"/>
+        </w:rPr>
+        <w:t>available</w:t>
+      </w:r>
+      <w:proofErr w:type="spellEnd"/>
+      <w:r>
+        <w:rPr>
+          <w:lang w:val="hu-HU"/>
+        </w:rPr>
+        <w:t>: Logikai, mutatja, hogy a szolgáltatás az aktuális pillanatban elérhető-e</w:t>
       </w:r>
     </w:p>
     <w:p>
@@ -4283,11 +4895,19 @@
           <w:lang w:val="hu-HU"/>
         </w:rPr>
       </w:pPr>
-      <w:r>
-        <w:rPr>
-          <w:lang w:val="hu-HU"/>
-        </w:rPr>
-        <w:t>allYear: Logikai, mutatja, hogy a szolgáltatás egész évben elérhető-e</w:t>
+      <w:proofErr w:type="spellStart"/>
+      <w:r>
+        <w:rPr>
+          <w:lang w:val="hu-HU"/>
+        </w:rPr>
+        <w:t>allYear</w:t>
+      </w:r>
+      <w:proofErr w:type="spellEnd"/>
+      <w:r>
+        <w:rPr>
+          <w:lang w:val="hu-HU"/>
+        </w:rPr>
+        <w:t>: Logikai, mutatja, hogy a szolgáltatás egész évben elérhető-e</w:t>
       </w:r>
     </w:p>
     <w:p>
@@ -4301,11 +4921,19 @@
           <w:lang w:val="hu-HU"/>
         </w:rPr>
       </w:pPr>
-      <w:r>
-        <w:rPr>
-          <w:lang w:val="hu-HU"/>
-        </w:rPr>
-        <w:t>startDate: Amennyiben nem egész évben elérhető, a szolgáltatás kezdeti dátuma</w:t>
+      <w:proofErr w:type="spellStart"/>
+      <w:r>
+        <w:rPr>
+          <w:lang w:val="hu-HU"/>
+        </w:rPr>
+        <w:t>startDate</w:t>
+      </w:r>
+      <w:proofErr w:type="spellEnd"/>
+      <w:r>
+        <w:rPr>
+          <w:lang w:val="hu-HU"/>
+        </w:rPr>
+        <w:t>: Amennyiben nem egész évben elérhető, a szolgáltatás kezdeti dátuma</w:t>
       </w:r>
     </w:p>
     <w:p>
@@ -4319,11 +4947,19 @@
           <w:lang w:val="hu-HU"/>
         </w:rPr>
       </w:pPr>
-      <w:r>
-        <w:rPr>
-          <w:lang w:val="hu-HU"/>
-        </w:rPr>
-        <w:t>endDate: Amennyiben nem egész évben elérhető, a szolgáltatás végső dátuma</w:t>
+      <w:proofErr w:type="spellStart"/>
+      <w:r>
+        <w:rPr>
+          <w:lang w:val="hu-HU"/>
+        </w:rPr>
+        <w:t>endDate</w:t>
+      </w:r>
+      <w:proofErr w:type="spellEnd"/>
+      <w:r>
+        <w:rPr>
+          <w:lang w:val="hu-HU"/>
+        </w:rPr>
+        <w:t>: Amennyiben nem egész évben elérhető, a szolgáltatás végső dátuma</w:t>
       </w:r>
     </w:p>
     <w:p>
@@ -4337,11 +4973,19 @@
           <w:lang w:val="hu-HU"/>
         </w:rPr>
       </w:pPr>
-      <w:r>
-        <w:rPr>
-          <w:lang w:val="hu-HU"/>
-        </w:rPr>
-        <w:t>openTime: Amennyiben a szolgáltatás nem érhető el egész nap, a nyitó ideje.</w:t>
+      <w:proofErr w:type="spellStart"/>
+      <w:r>
+        <w:rPr>
+          <w:lang w:val="hu-HU"/>
+        </w:rPr>
+        <w:t>openTime</w:t>
+      </w:r>
+      <w:proofErr w:type="spellEnd"/>
+      <w:r>
+        <w:rPr>
+          <w:lang w:val="hu-HU"/>
+        </w:rPr>
+        <w:t>: Amennyiben a szolgáltatás nem érhető el egész nap, a nyitó ideje.</w:t>
       </w:r>
     </w:p>
     <w:p>
@@ -4361,11 +5005,19 @@
           <w:docGrid w:linePitch="360"/>
         </w:sectPr>
       </w:pPr>
-      <w:r>
-        <w:rPr>
-          <w:lang w:val="hu-HU"/>
-        </w:rPr>
-        <w:t>closeTime: Amennyiben a szolgáltatás nem érhető el egész nap, a záró ideje.</w:t>
+      <w:proofErr w:type="spellStart"/>
+      <w:r>
+        <w:rPr>
+          <w:lang w:val="hu-HU"/>
+        </w:rPr>
+        <w:t>closeTime</w:t>
+      </w:r>
+      <w:proofErr w:type="spellEnd"/>
+      <w:r>
+        <w:rPr>
+          <w:lang w:val="hu-HU"/>
+        </w:rPr>
+        <w:t>: Amennyiben a szolgáltatás nem érhető el egész nap, a záró ideje.</w:t>
       </w:r>
     </w:p>
     <w:p>
@@ -4374,7 +5026,15 @@
       </w:pPr>
       <w:r>
         <w:lastRenderedPageBreak/>
-        <w:t>’room’ tábla</w:t>
+        <w:t>’</w:t>
+      </w:r>
+      <w:proofErr w:type="spellStart"/>
+      <w:r>
+        <w:t>room</w:t>
+      </w:r>
+      <w:proofErr w:type="spellEnd"/>
+      <w:r>
+        <w:t>’ tábla</w:t>
       </w:r>
     </w:p>
     <w:p>
@@ -4407,11 +5067,19 @@
           <w:lang w:val="hu-HU"/>
         </w:rPr>
       </w:pPr>
-      <w:r>
-        <w:rPr>
-          <w:lang w:val="hu-HU"/>
-        </w:rPr>
-        <w:t>room_id: A szoba egyéni azonosítója, elsődleges kulcs</w:t>
+      <w:proofErr w:type="spellStart"/>
+      <w:r>
+        <w:rPr>
+          <w:lang w:val="hu-HU"/>
+        </w:rPr>
+        <w:t>room_id</w:t>
+      </w:r>
+      <w:proofErr w:type="spellEnd"/>
+      <w:r>
+        <w:rPr>
+          <w:lang w:val="hu-HU"/>
+        </w:rPr>
+        <w:t>: A szoba egyéni azonosítója, elsődleges kulcs</w:t>
       </w:r>
     </w:p>
     <w:p>
@@ -4425,11 +5093,19 @@
           <w:lang w:val="hu-HU"/>
         </w:rPr>
       </w:pPr>
-      <w:r>
-        <w:rPr>
-          <w:lang w:val="hu-HU"/>
-        </w:rPr>
-        <w:t>hotel_id: Idegen kulcs a ’hotel’ táblára.</w:t>
+      <w:proofErr w:type="spellStart"/>
+      <w:r>
+        <w:rPr>
+          <w:lang w:val="hu-HU"/>
+        </w:rPr>
+        <w:t>hotel_id</w:t>
+      </w:r>
+      <w:proofErr w:type="spellEnd"/>
+      <w:r>
+        <w:rPr>
+          <w:lang w:val="hu-HU"/>
+        </w:rPr>
+        <w:t>: Idegen kulcs a ’hotel’ táblára.</w:t>
       </w:r>
     </w:p>
     <w:p>
@@ -4443,11 +5119,19 @@
           <w:lang w:val="hu-HU"/>
         </w:rPr>
       </w:pPr>
-      <w:r>
-        <w:rPr>
-          <w:lang w:val="hu-HU"/>
-        </w:rPr>
-        <w:t>roomNumber: A szoba megnevezése, maximum 25 karakter hosszú</w:t>
+      <w:proofErr w:type="spellStart"/>
+      <w:r>
+        <w:rPr>
+          <w:lang w:val="hu-HU"/>
+        </w:rPr>
+        <w:t>roomNumber</w:t>
+      </w:r>
+      <w:proofErr w:type="spellEnd"/>
+      <w:r>
+        <w:rPr>
+          <w:lang w:val="hu-HU"/>
+        </w:rPr>
+        <w:t>: A szoba megnevezése, maximum 25 karakter hosszú</w:t>
       </w:r>
     </w:p>
     <w:p>
@@ -4461,11 +5145,19 @@
           <w:lang w:val="hu-HU"/>
         </w:rPr>
       </w:pPr>
-      <w:r>
-        <w:rPr>
-          <w:lang w:val="hu-HU"/>
-        </w:rPr>
-        <w:t>floor: Az emelet, amelyen a szoba elhelyezkedik, egész szám</w:t>
+      <w:proofErr w:type="spellStart"/>
+      <w:r>
+        <w:rPr>
+          <w:lang w:val="hu-HU"/>
+        </w:rPr>
+        <w:t>floor</w:t>
+      </w:r>
+      <w:proofErr w:type="spellEnd"/>
+      <w:r>
+        <w:rPr>
+          <w:lang w:val="hu-HU"/>
+        </w:rPr>
+        <w:t>: Az emelet, amelyen a szoba elhelyezkedik, egész szám</w:t>
       </w:r>
     </w:p>
     <w:p>
@@ -4479,11 +5171,19 @@
           <w:lang w:val="hu-HU"/>
         </w:rPr>
       </w:pPr>
-      <w:r>
-        <w:rPr>
-          <w:lang w:val="hu-HU"/>
-        </w:rPr>
-        <w:t>capacity: A szoba férőhelye, egész szám.</w:t>
+      <w:proofErr w:type="spellStart"/>
+      <w:r>
+        <w:rPr>
+          <w:lang w:val="hu-HU"/>
+        </w:rPr>
+        <w:t>capacity</w:t>
+      </w:r>
+      <w:proofErr w:type="spellEnd"/>
+      <w:r>
+        <w:rPr>
+          <w:lang w:val="hu-HU"/>
+        </w:rPr>
+        <w:t>: A szoba férőhelye, egész szám.</w:t>
       </w:r>
     </w:p>
     <w:p>
@@ -4497,11 +5197,47 @@
           <w:lang w:val="hu-HU"/>
         </w:rPr>
       </w:pPr>
-      <w:r>
-        <w:rPr>
-          <w:lang w:val="hu-HU"/>
-        </w:rPr>
-        <w:t>pricepernight: A szoba éjszakánkénti foglásának az ára</w:t>
+      <w:proofErr w:type="spellStart"/>
+      <w:r>
+        <w:rPr>
+          <w:lang w:val="hu-HU"/>
+        </w:rPr>
+        <w:t>pricepernight</w:t>
+      </w:r>
+      <w:proofErr w:type="spellEnd"/>
+      <w:r>
+        <w:rPr>
+          <w:lang w:val="hu-HU"/>
+        </w:rPr>
+        <w:t xml:space="preserve">: A szoba </w:t>
+      </w:r>
+      <w:proofErr w:type="spellStart"/>
+      <w:r>
+        <w:rPr>
+          <w:lang w:val="hu-HU"/>
+        </w:rPr>
+        <w:t>éjszakánkénti</w:t>
+      </w:r>
+      <w:proofErr w:type="spellEnd"/>
+      <w:r>
+        <w:rPr>
+          <w:lang w:val="hu-HU"/>
+        </w:rPr>
+        <w:t xml:space="preserve"> </w:t>
+      </w:r>
+      <w:proofErr w:type="spellStart"/>
+      <w:r>
+        <w:rPr>
+          <w:lang w:val="hu-HU"/>
+        </w:rPr>
+        <w:t>foglásának</w:t>
+      </w:r>
+      <w:proofErr w:type="spellEnd"/>
+      <w:r>
+        <w:rPr>
+          <w:lang w:val="hu-HU"/>
+        </w:rPr>
+        <w:t xml:space="preserve"> az ára</w:t>
       </w:r>
     </w:p>
     <w:p>
@@ -4515,11 +5251,19 @@
           <w:lang w:val="hu-HU"/>
         </w:rPr>
       </w:pPr>
-      <w:r>
-        <w:rPr>
-          <w:lang w:val="hu-HU"/>
-        </w:rPr>
-        <w:t>available: logikai, mutatja, hogy a jelenlegi pillanatban elérhető-e a szoba</w:t>
+      <w:proofErr w:type="spellStart"/>
+      <w:r>
+        <w:rPr>
+          <w:lang w:val="hu-HU"/>
+        </w:rPr>
+        <w:t>available</w:t>
+      </w:r>
+      <w:proofErr w:type="spellEnd"/>
+      <w:r>
+        <w:rPr>
+          <w:lang w:val="hu-HU"/>
+        </w:rPr>
+        <w:t>: logikai, mutatja, hogy a jelenlegi pillanatban elérhető-e a szoba</w:t>
       </w:r>
     </w:p>
     <w:p>
@@ -4527,7 +5271,15 @@
         <w:pStyle w:val="tbla"/>
       </w:pPr>
       <w:r>
-        <w:t>’booking’ tábla</w:t>
+        <w:t>’</w:t>
+      </w:r>
+      <w:proofErr w:type="spellStart"/>
+      <w:r>
+        <w:t>booking</w:t>
+      </w:r>
+      <w:proofErr w:type="spellEnd"/>
+      <w:r>
+        <w:t>’ tábla</w:t>
       </w:r>
     </w:p>
     <w:p>
@@ -4554,11 +5306,19 @@
           <w:lang w:val="hu-HU"/>
         </w:rPr>
       </w:pPr>
-      <w:r>
-        <w:rPr>
-          <w:lang w:val="hu-HU"/>
-        </w:rPr>
-        <w:t>booking_id: A foglalás egyéni azonosítója, elsődleges kulcs.</w:t>
+      <w:proofErr w:type="spellStart"/>
+      <w:r>
+        <w:rPr>
+          <w:lang w:val="hu-HU"/>
+        </w:rPr>
+        <w:t>booking_id</w:t>
+      </w:r>
+      <w:proofErr w:type="spellEnd"/>
+      <w:r>
+        <w:rPr>
+          <w:lang w:val="hu-HU"/>
+        </w:rPr>
+        <w:t>: A foglalás egyéni azonosítója, elsődleges kulcs.</w:t>
       </w:r>
     </w:p>
     <w:p>
@@ -4572,11 +5332,33 @@
           <w:lang w:val="hu-HU"/>
         </w:rPr>
       </w:pPr>
-      <w:r>
-        <w:rPr>
-          <w:lang w:val="hu-HU"/>
-        </w:rPr>
-        <w:t xml:space="preserve">user_id: Idegen kulcs a ’user’ táblához </w:t>
+      <w:proofErr w:type="spellStart"/>
+      <w:r>
+        <w:rPr>
+          <w:lang w:val="hu-HU"/>
+        </w:rPr>
+        <w:t>user_id</w:t>
+      </w:r>
+      <w:proofErr w:type="spellEnd"/>
+      <w:r>
+        <w:rPr>
+          <w:lang w:val="hu-HU"/>
+        </w:rPr>
+        <w:t>: Idegen kulcs a ’</w:t>
+      </w:r>
+      <w:proofErr w:type="spellStart"/>
+      <w:r>
+        <w:rPr>
+          <w:lang w:val="hu-HU"/>
+        </w:rPr>
+        <w:t>user</w:t>
+      </w:r>
+      <w:proofErr w:type="spellEnd"/>
+      <w:r>
+        <w:rPr>
+          <w:lang w:val="hu-HU"/>
+        </w:rPr>
+        <w:t xml:space="preserve">’ táblához </w:t>
       </w:r>
     </w:p>
     <w:p>
@@ -4590,11 +5372,19 @@
           <w:lang w:val="hu-HU"/>
         </w:rPr>
       </w:pPr>
-      <w:r>
-        <w:rPr>
-          <w:lang w:val="hu-HU"/>
-        </w:rPr>
-        <w:t>hotel_id: Idegen kulcs a ’hotel’ táblához</w:t>
+      <w:proofErr w:type="spellStart"/>
+      <w:r>
+        <w:rPr>
+          <w:lang w:val="hu-HU"/>
+        </w:rPr>
+        <w:t>hotel_id</w:t>
+      </w:r>
+      <w:proofErr w:type="spellEnd"/>
+      <w:r>
+        <w:rPr>
+          <w:lang w:val="hu-HU"/>
+        </w:rPr>
+        <w:t>: Idegen kulcs a ’hotel’ táblához</w:t>
       </w:r>
     </w:p>
     <w:p>
@@ -4608,11 +5398,19 @@
           <w:lang w:val="hu-HU"/>
         </w:rPr>
       </w:pPr>
-      <w:r>
-        <w:rPr>
-          <w:lang w:val="hu-HU"/>
-        </w:rPr>
-        <w:t>bookStart: A foglalás kezdetét jelölő dátum</w:t>
+      <w:proofErr w:type="spellStart"/>
+      <w:r>
+        <w:rPr>
+          <w:lang w:val="hu-HU"/>
+        </w:rPr>
+        <w:t>bookStart</w:t>
+      </w:r>
+      <w:proofErr w:type="spellEnd"/>
+      <w:r>
+        <w:rPr>
+          <w:lang w:val="hu-HU"/>
+        </w:rPr>
+        <w:t>: A foglalás kezdetét jelölő dátum</w:t>
       </w:r>
     </w:p>
     <w:p>
@@ -4626,11 +5424,19 @@
           <w:lang w:val="hu-HU"/>
         </w:rPr>
       </w:pPr>
-      <w:r>
-        <w:rPr>
-          <w:lang w:val="hu-HU"/>
-        </w:rPr>
-        <w:t>bookEnd: A foglalás végét jelölő dátum</w:t>
+      <w:proofErr w:type="spellStart"/>
+      <w:r>
+        <w:rPr>
+          <w:lang w:val="hu-HU"/>
+        </w:rPr>
+        <w:t>bookEnd</w:t>
+      </w:r>
+      <w:proofErr w:type="spellEnd"/>
+      <w:r>
+        <w:rPr>
+          <w:lang w:val="hu-HU"/>
+        </w:rPr>
+        <w:t>: A foglalás végét jelölő dátum</w:t>
       </w:r>
     </w:p>
     <w:p>
@@ -4644,11 +5450,19 @@
           <w:lang w:val="hu-HU"/>
         </w:rPr>
       </w:pPr>
-      <w:r>
-        <w:rPr>
-          <w:lang w:val="hu-HU"/>
-        </w:rPr>
-        <w:t>totalPrice: A foglalásért fizetendő összeg forintban, egész szám</w:t>
+      <w:proofErr w:type="spellStart"/>
+      <w:r>
+        <w:rPr>
+          <w:lang w:val="hu-HU"/>
+        </w:rPr>
+        <w:t>totalPrice</w:t>
+      </w:r>
+      <w:proofErr w:type="spellEnd"/>
+      <w:r>
+        <w:rPr>
+          <w:lang w:val="hu-HU"/>
+        </w:rPr>
+        <w:t>: A foglalásért fizetendő összeg forintban, egész szám</w:t>
       </w:r>
     </w:p>
     <w:p>
@@ -4666,7 +5480,77 @@
         <w:rPr>
           <w:lang w:val="hu-HU"/>
         </w:rPr>
-        <w:t>status: A foglalás jelenlegi állapotát jelzi, értékei ’confirmed’ azaz megerősített, ’cancelled’ azaz lemondott, ’completed’ azaz befejezett és ’refund requested’ azaz visszatérést igényelt.</w:t>
+        <w:t>status: A foglalás jelenlegi állapotát jelzi, értékei ’</w:t>
+      </w:r>
+      <w:proofErr w:type="spellStart"/>
+      <w:r>
+        <w:rPr>
+          <w:lang w:val="hu-HU"/>
+        </w:rPr>
+        <w:t>confirmed</w:t>
+      </w:r>
+      <w:proofErr w:type="spellEnd"/>
+      <w:r>
+        <w:rPr>
+          <w:lang w:val="hu-HU"/>
+        </w:rPr>
+        <w:t>’ azaz megerősített, ’</w:t>
+      </w:r>
+      <w:proofErr w:type="spellStart"/>
+      <w:r>
+        <w:rPr>
+          <w:lang w:val="hu-HU"/>
+        </w:rPr>
+        <w:t>cancelled</w:t>
+      </w:r>
+      <w:proofErr w:type="spellEnd"/>
+      <w:r>
+        <w:rPr>
+          <w:lang w:val="hu-HU"/>
+        </w:rPr>
+        <w:t>’ azaz lemondott, ’</w:t>
+      </w:r>
+      <w:proofErr w:type="spellStart"/>
+      <w:r>
+        <w:rPr>
+          <w:lang w:val="hu-HU"/>
+        </w:rPr>
+        <w:t>completed</w:t>
+      </w:r>
+      <w:proofErr w:type="spellEnd"/>
+      <w:r>
+        <w:rPr>
+          <w:lang w:val="hu-HU"/>
+        </w:rPr>
+        <w:t>’ azaz befejezett és ’</w:t>
+      </w:r>
+      <w:proofErr w:type="spellStart"/>
+      <w:r>
+        <w:rPr>
+          <w:lang w:val="hu-HU"/>
+        </w:rPr>
+        <w:t>refund</w:t>
+      </w:r>
+      <w:proofErr w:type="spellEnd"/>
+      <w:r>
+        <w:rPr>
+          <w:lang w:val="hu-HU"/>
+        </w:rPr>
+        <w:t xml:space="preserve"> </w:t>
+      </w:r>
+      <w:proofErr w:type="spellStart"/>
+      <w:r>
+        <w:rPr>
+          <w:lang w:val="hu-HU"/>
+        </w:rPr>
+        <w:t>requested</w:t>
+      </w:r>
+      <w:proofErr w:type="spellEnd"/>
+      <w:r>
+        <w:rPr>
+          <w:lang w:val="hu-HU"/>
+        </w:rPr>
+        <w:t>’ azaz visszatérést igényelt.</w:t>
       </w:r>
     </w:p>
     <w:p>
@@ -4686,11 +5570,19 @@
           <w:docGrid w:linePitch="360"/>
         </w:sectPr>
       </w:pPr>
-      <w:r>
-        <w:rPr>
-          <w:lang w:val="hu-HU"/>
-        </w:rPr>
-        <w:t>services: A foglalás mellé nyújtott szolgáltatások listája.</w:t>
+      <w:proofErr w:type="spellStart"/>
+      <w:r>
+        <w:rPr>
+          <w:lang w:val="hu-HU"/>
+        </w:rPr>
+        <w:t>services</w:t>
+      </w:r>
+      <w:proofErr w:type="spellEnd"/>
+      <w:r>
+        <w:rPr>
+          <w:lang w:val="hu-HU"/>
+        </w:rPr>
+        <w:t>: A foglalás mellé nyújtott szolgáltatások listája.</w:t>
       </w:r>
     </w:p>
     <w:p>
@@ -4699,7 +5591,15 @@
       </w:pPr>
       <w:r>
         <w:lastRenderedPageBreak/>
-        <w:t>’billing’ tábla</w:t>
+        <w:t>’</w:t>
+      </w:r>
+      <w:proofErr w:type="spellStart"/>
+      <w:r>
+        <w:t>billing</w:t>
+      </w:r>
+      <w:proofErr w:type="spellEnd"/>
+      <w:r>
+        <w:t>’ tábla</w:t>
       </w:r>
     </w:p>
     <w:p>
@@ -4726,11 +5626,19 @@
           <w:lang w:val="hu-HU"/>
         </w:rPr>
       </w:pPr>
-      <w:r>
-        <w:rPr>
-          <w:lang w:val="hu-HU"/>
-        </w:rPr>
-        <w:t>billing_id: A számla egyéni azonosítója, elsődleges kulcs.</w:t>
+      <w:proofErr w:type="spellStart"/>
+      <w:r>
+        <w:rPr>
+          <w:lang w:val="hu-HU"/>
+        </w:rPr>
+        <w:t>billing_id</w:t>
+      </w:r>
+      <w:proofErr w:type="spellEnd"/>
+      <w:r>
+        <w:rPr>
+          <w:lang w:val="hu-HU"/>
+        </w:rPr>
+        <w:t>: A számla egyéni azonosítója, elsődleges kulcs.</w:t>
       </w:r>
     </w:p>
     <w:p>
@@ -4744,11 +5652,33 @@
           <w:lang w:val="hu-HU"/>
         </w:rPr>
       </w:pPr>
-      <w:r>
-        <w:rPr>
-          <w:lang w:val="hu-HU"/>
-        </w:rPr>
-        <w:t>booking_id: idegen kulcs a ’booking’ táblához.</w:t>
+      <w:proofErr w:type="spellStart"/>
+      <w:r>
+        <w:rPr>
+          <w:lang w:val="hu-HU"/>
+        </w:rPr>
+        <w:t>booking_id</w:t>
+      </w:r>
+      <w:proofErr w:type="spellEnd"/>
+      <w:r>
+        <w:rPr>
+          <w:lang w:val="hu-HU"/>
+        </w:rPr>
+        <w:t>: idegen kulcs a ’</w:t>
+      </w:r>
+      <w:proofErr w:type="spellStart"/>
+      <w:r>
+        <w:rPr>
+          <w:lang w:val="hu-HU"/>
+        </w:rPr>
+        <w:t>booking</w:t>
+      </w:r>
+      <w:proofErr w:type="spellEnd"/>
+      <w:r>
+        <w:rPr>
+          <w:lang w:val="hu-HU"/>
+        </w:rPr>
+        <w:t>’ táblához.</w:t>
       </w:r>
     </w:p>
     <w:p>
@@ -4762,11 +5692,19 @@
           <w:lang w:val="hu-HU"/>
         </w:rPr>
       </w:pPr>
-      <w:r>
-        <w:rPr>
-          <w:lang w:val="hu-HU"/>
-        </w:rPr>
-        <w:t>amount: A fizetett összeg forintban, egész szám.</w:t>
+      <w:proofErr w:type="spellStart"/>
+      <w:r>
+        <w:rPr>
+          <w:lang w:val="hu-HU"/>
+        </w:rPr>
+        <w:t>amount</w:t>
+      </w:r>
+      <w:proofErr w:type="spellEnd"/>
+      <w:r>
+        <w:rPr>
+          <w:lang w:val="hu-HU"/>
+        </w:rPr>
+        <w:t>: A fizetett összeg forintban, egész szám.</w:t>
       </w:r>
     </w:p>
     <w:p>
@@ -4780,11 +5718,19 @@
           <w:lang w:val="hu-HU"/>
         </w:rPr>
       </w:pPr>
-      <w:r>
-        <w:rPr>
-          <w:lang w:val="hu-HU"/>
-        </w:rPr>
-        <w:t>bookingDate: A foglalás pontos időpontja.</w:t>
+      <w:proofErr w:type="spellStart"/>
+      <w:r>
+        <w:rPr>
+          <w:lang w:val="hu-HU"/>
+        </w:rPr>
+        <w:t>bookingDate</w:t>
+      </w:r>
+      <w:proofErr w:type="spellEnd"/>
+      <w:r>
+        <w:rPr>
+          <w:lang w:val="hu-HU"/>
+        </w:rPr>
+        <w:t>: A foglalás pontos időpontja.</w:t>
       </w:r>
     </w:p>
     <w:p>
@@ -4798,11 +5744,19 @@
           <w:lang w:val="hu-HU"/>
         </w:rPr>
       </w:pPr>
-      <w:r>
-        <w:rPr>
-          <w:lang w:val="hu-HU"/>
-        </w:rPr>
-        <w:t>paymentDate. A fizetés pontos időpontja.</w:t>
+      <w:proofErr w:type="spellStart"/>
+      <w:r>
+        <w:rPr>
+          <w:lang w:val="hu-HU"/>
+        </w:rPr>
+        <w:t>paymentDate</w:t>
+      </w:r>
+      <w:proofErr w:type="spellEnd"/>
+      <w:r>
+        <w:rPr>
+          <w:lang w:val="hu-HU"/>
+        </w:rPr>
+        <w:t>. A fizetés pontos időpontja.</w:t>
       </w:r>
     </w:p>
     <w:p>
@@ -4816,11 +5770,61 @@
           <w:lang w:val="hu-HU"/>
         </w:rPr>
       </w:pPr>
-      <w:r>
-        <w:rPr>
-          <w:lang w:val="hu-HU"/>
-        </w:rPr>
-        <w:t>paymentStatus: A fizetés jelenlegi állapotát jelzi, értékei ’pending’ azaz függőben lévő, ’completed’, azaz befejezett, ’failed’ azaz sikertelen volt a fizetés és ’refunded’, azaz</w:t>
+      <w:proofErr w:type="spellStart"/>
+      <w:r>
+        <w:rPr>
+          <w:lang w:val="hu-HU"/>
+        </w:rPr>
+        <w:t>paymentStatus</w:t>
+      </w:r>
+      <w:proofErr w:type="spellEnd"/>
+      <w:r>
+        <w:rPr>
+          <w:lang w:val="hu-HU"/>
+        </w:rPr>
+        <w:t>: A fizetés jelenlegi állapotát jelzi, értékei ’</w:t>
+      </w:r>
+      <w:proofErr w:type="spellStart"/>
+      <w:r>
+        <w:rPr>
+          <w:lang w:val="hu-HU"/>
+        </w:rPr>
+        <w:t>pending</w:t>
+      </w:r>
+      <w:proofErr w:type="spellEnd"/>
+      <w:r>
+        <w:rPr>
+          <w:lang w:val="hu-HU"/>
+        </w:rPr>
+        <w:t>’ azaz függőben lévő, ’</w:t>
+      </w:r>
+      <w:proofErr w:type="spellStart"/>
+      <w:r>
+        <w:rPr>
+          <w:lang w:val="hu-HU"/>
+        </w:rPr>
+        <w:t>completed</w:t>
+      </w:r>
+      <w:proofErr w:type="spellEnd"/>
+      <w:r>
+        <w:rPr>
+          <w:lang w:val="hu-HU"/>
+        </w:rPr>
+        <w:t>’, azaz befejezett, ’failed’ azaz sikertelen volt a fizetés és ’</w:t>
+      </w:r>
+      <w:proofErr w:type="spellStart"/>
+      <w:r>
+        <w:rPr>
+          <w:lang w:val="hu-HU"/>
+        </w:rPr>
+        <w:t>refunded</w:t>
+      </w:r>
+      <w:proofErr w:type="spellEnd"/>
+      <w:r>
+        <w:rPr>
+          <w:lang w:val="hu-HU"/>
+        </w:rPr>
+        <w:t>’, azaz</w:t>
       </w:r>
       <w:r>
         <w:rPr>
@@ -4840,11 +5844,103 @@
           <w:lang w:val="hu-HU"/>
         </w:rPr>
       </w:pPr>
-      <w:r>
-        <w:rPr>
-          <w:lang w:val="hu-HU"/>
-        </w:rPr>
-        <w:t>paymentMethod: A fizetés módszerét jelzi, értékei: ’cash’ azaz készpénz, ’credit card’ azaz, hitelkártya, ’debit card’ azaz betéti kártya, ’paypal’ illetve’bank transfer’, azaz banki átutalás.</w:t>
+      <w:proofErr w:type="spellStart"/>
+      <w:r>
+        <w:rPr>
+          <w:lang w:val="hu-HU"/>
+        </w:rPr>
+        <w:t>paymentMethod</w:t>
+      </w:r>
+      <w:proofErr w:type="spellEnd"/>
+      <w:r>
+        <w:rPr>
+          <w:lang w:val="hu-HU"/>
+        </w:rPr>
+        <w:t xml:space="preserve">: A fizetés módszerét jelzi, értékei: ’cash’ azaz készpénz, ’credit </w:t>
+      </w:r>
+      <w:proofErr w:type="spellStart"/>
+      <w:r>
+        <w:rPr>
+          <w:lang w:val="hu-HU"/>
+        </w:rPr>
+        <w:t>card</w:t>
+      </w:r>
+      <w:proofErr w:type="spellEnd"/>
+      <w:r>
+        <w:rPr>
+          <w:lang w:val="hu-HU"/>
+        </w:rPr>
+        <w:t>’ azaz, hitelkártya, ’</w:t>
+      </w:r>
+      <w:proofErr w:type="spellStart"/>
+      <w:r>
+        <w:rPr>
+          <w:lang w:val="hu-HU"/>
+        </w:rPr>
+        <w:t>debit</w:t>
+      </w:r>
+      <w:proofErr w:type="spellEnd"/>
+      <w:r>
+        <w:rPr>
+          <w:lang w:val="hu-HU"/>
+        </w:rPr>
+        <w:t xml:space="preserve"> </w:t>
+      </w:r>
+      <w:proofErr w:type="spellStart"/>
+      <w:r>
+        <w:rPr>
+          <w:lang w:val="hu-HU"/>
+        </w:rPr>
+        <w:t>card</w:t>
+      </w:r>
+      <w:proofErr w:type="spellEnd"/>
+      <w:r>
+        <w:rPr>
+          <w:lang w:val="hu-HU"/>
+        </w:rPr>
+        <w:t>’ azaz betéti kártya, ’</w:t>
+      </w:r>
+      <w:proofErr w:type="spellStart"/>
+      <w:r>
+        <w:rPr>
+          <w:lang w:val="hu-HU"/>
+        </w:rPr>
+        <w:t>paypal</w:t>
+      </w:r>
+      <w:proofErr w:type="spellEnd"/>
+      <w:r>
+        <w:rPr>
+          <w:lang w:val="hu-HU"/>
+        </w:rPr>
+        <w:t xml:space="preserve">’ </w:t>
+      </w:r>
+      <w:proofErr w:type="spellStart"/>
+      <w:r>
+        <w:rPr>
+          <w:lang w:val="hu-HU"/>
+        </w:rPr>
+        <w:t>illetve’bank</w:t>
+      </w:r>
+      <w:proofErr w:type="spellEnd"/>
+      <w:r>
+        <w:rPr>
+          <w:lang w:val="hu-HU"/>
+        </w:rPr>
+        <w:t xml:space="preserve"> </w:t>
+      </w:r>
+      <w:proofErr w:type="spellStart"/>
+      <w:r>
+        <w:rPr>
+          <w:lang w:val="hu-HU"/>
+        </w:rPr>
+        <w:t>transfer</w:t>
+      </w:r>
+      <w:proofErr w:type="spellEnd"/>
+      <w:r>
+        <w:rPr>
+          <w:lang w:val="hu-HU"/>
+        </w:rPr>
+        <w:t>’, azaz banki átutalás.</w:t>
       </w:r>
     </w:p>
     <w:p>
@@ -4894,11 +5990,19 @@
           <w:lang w:val="hu-HU"/>
         </w:rPr>
       </w:pPr>
-      <w:r>
-        <w:rPr>
-          <w:lang w:val="hu-HU"/>
-        </w:rPr>
-        <w:t>zipcode: A város irányítószáma.</w:t>
+      <w:proofErr w:type="spellStart"/>
+      <w:r>
+        <w:rPr>
+          <w:lang w:val="hu-HU"/>
+        </w:rPr>
+        <w:t>zipcode</w:t>
+      </w:r>
+      <w:proofErr w:type="spellEnd"/>
+      <w:r>
+        <w:rPr>
+          <w:lang w:val="hu-HU"/>
+        </w:rPr>
+        <w:t>: A város irányítószáma.</w:t>
       </w:r>
     </w:p>
     <w:p>
@@ -4940,7 +6044,21 @@
         <w:rPr>
           <w:lang w:val="hu-HU"/>
         </w:rPr>
-        <w:t>it tartalmazza mint például az emeletet és az ajtószámot</w:t>
+        <w:t xml:space="preserve">it </w:t>
+      </w:r>
+      <w:proofErr w:type="gramStart"/>
+      <w:r>
+        <w:rPr>
+          <w:lang w:val="hu-HU"/>
+        </w:rPr>
+        <w:t>tartalmazza</w:t>
+      </w:r>
+      <w:proofErr w:type="gramEnd"/>
+      <w:r>
+        <w:rPr>
+          <w:lang w:val="hu-HU"/>
+        </w:rPr>
+        <w:t xml:space="preserve"> mint például az emeletet és az ajtószámot</w:t>
       </w:r>
     </w:p>
     <w:p>
@@ -5005,11 +6123,19 @@
           <w:docGrid w:linePitch="360"/>
         </w:sectPr>
       </w:pPr>
-      <w:r>
-        <w:rPr>
-          <w:lang w:val="hu-HU"/>
-        </w:rPr>
-        <w:t xml:space="preserve">ábra </w:t>
+      <w:proofErr w:type="gramStart"/>
+      <w:r>
+        <w:rPr>
+          <w:lang w:val="hu-HU"/>
+        </w:rPr>
+        <w:t>ábra</w:t>
+      </w:r>
+      <w:proofErr w:type="gramEnd"/>
+      <w:r>
+        <w:rPr>
+          <w:lang w:val="hu-HU"/>
+        </w:rPr>
+        <w:t xml:space="preserve"> </w:t>
       </w:r>
       <w:r>
         <w:rPr>
@@ -5120,6 +6246,7 @@
         </w:rPr>
         <w:t xml:space="preserve">backendje </w:t>
       </w:r>
+      <w:proofErr w:type="spellStart"/>
       <w:r>
         <w:rPr>
           <w:lang w:val="hu-HU"/>
@@ -5130,7 +6257,14 @@
         <w:rPr>
           <w:lang w:val="hu-HU"/>
         </w:rPr>
-        <w:t>aravelt használ, hiszen a csapat tagjainak ez volt a legkényelmesebb fejlesztői környezet, továbbá a beépített funkciók segítségével képesek voltunk többet megvalósítani</w:t>
+        <w:t>aravelt</w:t>
+      </w:r>
+      <w:proofErr w:type="spellEnd"/>
+      <w:r>
+        <w:rPr>
+          <w:lang w:val="hu-HU"/>
+        </w:rPr>
+        <w:t xml:space="preserve"> használ, hiszen a csapat tagjainak ez volt a legkényelmesebb fejlesztői környezet, továbbá a beépített funkciók segítségével képesek voltunk többet megvalósítani</w:t>
       </w:r>
       <w:r>
         <w:rPr>
@@ -5154,7 +6288,35 @@
         <w:rPr>
           <w:lang w:val="hu-HU"/>
         </w:rPr>
-        <w:t>erveztük. Erre az egyik legjobb példa a regisztráció, hiszen itt a laravel segítségével könnyedén tudtuk validálni hogy a felhasználó m</w:t>
+        <w:t xml:space="preserve">erveztük. Erre az egyik legjobb példa a regisztráció, hiszen itt a </w:t>
+      </w:r>
+      <w:proofErr w:type="spellStart"/>
+      <w:r>
+        <w:rPr>
+          <w:lang w:val="hu-HU"/>
+        </w:rPr>
+        <w:t>laravel</w:t>
+      </w:r>
+      <w:proofErr w:type="spellEnd"/>
+      <w:r>
+        <w:rPr>
+          <w:lang w:val="hu-HU"/>
+        </w:rPr>
+        <w:t xml:space="preserve"> segítségével könnyedén tudtuk </w:t>
+      </w:r>
+      <w:proofErr w:type="spellStart"/>
+      <w:r>
+        <w:rPr>
+          <w:lang w:val="hu-HU"/>
+        </w:rPr>
+        <w:t>validálni</w:t>
+      </w:r>
+      <w:proofErr w:type="spellEnd"/>
+      <w:r>
+        <w:rPr>
+          <w:lang w:val="hu-HU"/>
+        </w:rPr>
+        <w:t xml:space="preserve"> hogy a felhasználó m</w:t>
       </w:r>
       <w:r>
         <w:rPr>
@@ -5235,11 +6397,19 @@
           <w:docGrid w:linePitch="360"/>
         </w:sectPr>
       </w:pPr>
-      <w:r>
-        <w:rPr>
-          <w:lang w:val="hu-HU"/>
-        </w:rPr>
-        <w:t xml:space="preserve">ábra </w:t>
+      <w:proofErr w:type="gramStart"/>
+      <w:r>
+        <w:rPr>
+          <w:lang w:val="hu-HU"/>
+        </w:rPr>
+        <w:t>ábra</w:t>
+      </w:r>
+      <w:proofErr w:type="gramEnd"/>
+      <w:r>
+        <w:rPr>
+          <w:lang w:val="hu-HU"/>
+        </w:rPr>
+        <w:t xml:space="preserve"> </w:t>
       </w:r>
       <w:r>
         <w:rPr>
@@ -5375,11 +6545,19 @@
           <w:docGrid w:linePitch="360"/>
         </w:sectPr>
       </w:pPr>
-      <w:r>
-        <w:rPr>
-          <w:lang w:val="hu-HU"/>
-        </w:rPr>
-        <w:t xml:space="preserve">ábra </w:t>
+      <w:proofErr w:type="gramStart"/>
+      <w:r>
+        <w:rPr>
+          <w:lang w:val="hu-HU"/>
+        </w:rPr>
+        <w:t>ábra</w:t>
+      </w:r>
+      <w:proofErr w:type="gramEnd"/>
+      <w:r>
+        <w:rPr>
+          <w:lang w:val="hu-HU"/>
+        </w:rPr>
+        <w:t xml:space="preserve"> </w:t>
       </w:r>
       <w:r>
         <w:rPr>
@@ -5535,11 +6713,19 @@
           <w:docGrid w:linePitch="360"/>
         </w:sectPr>
       </w:pPr>
-      <w:r>
-        <w:rPr>
-          <w:lang w:val="hu-HU"/>
-        </w:rPr>
-        <w:t xml:space="preserve">ábra </w:t>
+      <w:proofErr w:type="gramStart"/>
+      <w:r>
+        <w:rPr>
+          <w:lang w:val="hu-HU"/>
+        </w:rPr>
+        <w:t>ábra</w:t>
+      </w:r>
+      <w:proofErr w:type="gramEnd"/>
+      <w:r>
+        <w:rPr>
+          <w:lang w:val="hu-HU"/>
+        </w:rPr>
+        <w:t xml:space="preserve"> </w:t>
       </w:r>
       <w:r>
         <w:rPr>
@@ -5659,11 +6845,19 @@
           <w:lang w:val="hu-HU"/>
         </w:rPr>
       </w:pPr>
-      <w:r>
-        <w:rPr>
-          <w:lang w:val="hu-HU"/>
-        </w:rPr>
-        <w:t xml:space="preserve">ábra </w:t>
+      <w:proofErr w:type="gramStart"/>
+      <w:r>
+        <w:rPr>
+          <w:lang w:val="hu-HU"/>
+        </w:rPr>
+        <w:t>ábra</w:t>
+      </w:r>
+      <w:proofErr w:type="gramEnd"/>
+      <w:r>
+        <w:rPr>
+          <w:lang w:val="hu-HU"/>
+        </w:rPr>
+        <w:t xml:space="preserve"> </w:t>
       </w:r>
       <w:r>
         <w:rPr>
@@ -5806,11 +7000,19 @@
           <w:docGrid w:linePitch="360"/>
         </w:sectPr>
       </w:pPr>
-      <w:r>
-        <w:rPr>
-          <w:lang w:val="hu-HU"/>
-        </w:rPr>
-        <w:t xml:space="preserve">ábra </w:t>
+      <w:proofErr w:type="gramStart"/>
+      <w:r>
+        <w:rPr>
+          <w:lang w:val="hu-HU"/>
+        </w:rPr>
+        <w:t>ábra</w:t>
+      </w:r>
+      <w:proofErr w:type="gramEnd"/>
+      <w:r>
+        <w:rPr>
+          <w:lang w:val="hu-HU"/>
+        </w:rPr>
+        <w:t xml:space="preserve"> </w:t>
       </w:r>
       <w:r>
         <w:rPr>
@@ -5918,11 +7120,19 @@
           <w:lang w:val="hu-HU"/>
         </w:rPr>
       </w:pPr>
-      <w:r>
-        <w:rPr>
-          <w:lang w:val="hu-HU"/>
-        </w:rPr>
-        <w:t xml:space="preserve">ábra </w:t>
+      <w:proofErr w:type="gramStart"/>
+      <w:r>
+        <w:rPr>
+          <w:lang w:val="hu-HU"/>
+        </w:rPr>
+        <w:t>ábra</w:t>
+      </w:r>
+      <w:proofErr w:type="gramEnd"/>
+      <w:r>
+        <w:rPr>
+          <w:lang w:val="hu-HU"/>
+        </w:rPr>
+        <w:t xml:space="preserve"> </w:t>
       </w:r>
       <w:r>
         <w:rPr>
@@ -6047,11 +7257,19 @@
           <w:docGrid w:linePitch="360"/>
         </w:sectPr>
       </w:pPr>
-      <w:r>
-        <w:rPr>
-          <w:lang w:val="hu-HU"/>
-        </w:rPr>
-        <w:t xml:space="preserve">ábra </w:t>
+      <w:proofErr w:type="gramStart"/>
+      <w:r>
+        <w:rPr>
+          <w:lang w:val="hu-HU"/>
+        </w:rPr>
+        <w:t>ábra</w:t>
+      </w:r>
+      <w:proofErr w:type="gramEnd"/>
+      <w:r>
+        <w:rPr>
+          <w:lang w:val="hu-HU"/>
+        </w:rPr>
+        <w:t xml:space="preserve"> </w:t>
       </w:r>
       <w:r>
         <w:rPr>
@@ -6201,11 +7419,19 @@
           <w:lang w:val="hu-HU"/>
         </w:rPr>
       </w:pPr>
-      <w:r>
-        <w:rPr>
-          <w:lang w:val="hu-HU"/>
-        </w:rPr>
-        <w:t xml:space="preserve">ábra </w:t>
+      <w:proofErr w:type="gramStart"/>
+      <w:r>
+        <w:rPr>
+          <w:lang w:val="hu-HU"/>
+        </w:rPr>
+        <w:t>ábra</w:t>
+      </w:r>
+      <w:proofErr w:type="gramEnd"/>
+      <w:r>
+        <w:rPr>
+          <w:lang w:val="hu-HU"/>
+        </w:rPr>
+        <w:t xml:space="preserve"> </w:t>
       </w:r>
       <w:r>
         <w:rPr>
@@ -6318,11 +7544,19 @@
           <w:docGrid w:linePitch="360"/>
         </w:sectPr>
       </w:pPr>
-      <w:r>
-        <w:rPr>
-          <w:lang w:val="hu-HU"/>
-        </w:rPr>
-        <w:t xml:space="preserve">ábra </w:t>
+      <w:proofErr w:type="gramStart"/>
+      <w:r>
+        <w:rPr>
+          <w:lang w:val="hu-HU"/>
+        </w:rPr>
+        <w:t>ábra</w:t>
+      </w:r>
+      <w:proofErr w:type="gramEnd"/>
+      <w:r>
+        <w:rPr>
+          <w:lang w:val="hu-HU"/>
+        </w:rPr>
+        <w:t xml:space="preserve"> </w:t>
       </w:r>
       <w:r>
         <w:rPr>
@@ -6435,11 +7669,19 @@
           <w:lang w:val="hu-HU"/>
         </w:rPr>
       </w:pPr>
-      <w:r>
-        <w:rPr>
-          <w:lang w:val="hu-HU"/>
-        </w:rPr>
-        <w:t xml:space="preserve">ábra </w:t>
+      <w:proofErr w:type="gramStart"/>
+      <w:r>
+        <w:rPr>
+          <w:lang w:val="hu-HU"/>
+        </w:rPr>
+        <w:t>ábra</w:t>
+      </w:r>
+      <w:proofErr w:type="gramEnd"/>
+      <w:r>
+        <w:rPr>
+          <w:lang w:val="hu-HU"/>
+        </w:rPr>
+        <w:t xml:space="preserve"> </w:t>
       </w:r>
       <w:r>
         <w:rPr>
@@ -6510,7 +7752,21 @@
         <w:rPr>
           <w:lang w:val="hu-HU"/>
         </w:rPr>
-        <w:t>Valamikor folytasd geci mert kurvára elfogod felejteni</w:t>
+        <w:t xml:space="preserve">Valamikor folytasd </w:t>
+      </w:r>
+      <w:proofErr w:type="gramStart"/>
+      <w:r>
+        <w:rPr>
+          <w:lang w:val="hu-HU"/>
+        </w:rPr>
+        <w:t>geci</w:t>
+      </w:r>
+      <w:proofErr w:type="gramEnd"/>
+      <w:r>
+        <w:rPr>
+          <w:lang w:val="hu-HU"/>
+        </w:rPr>
+        <w:t xml:space="preserve"> mert kurvára elfogod felejteni</w:t>
       </w:r>
     </w:p>
     <w:p>
@@ -6644,7 +7900,35 @@
         <w:rPr>
           <w:lang w:val="hu-HU"/>
         </w:rPr>
-        <w:t>Sajnos az asztali alkalmazás fejlesztése se ment zökkenő mentesen. Szerettük volna megcsinálni, hogy minden kezelendő adat generáljon saját magának egy panelt, amin rajta vannak a különböző műveletek. Rengeteg munka volt azzal, hogy ezek működően, egymás alá generálódjanak, hiszen rengetegszer kilógtak a képből, egymásra generálódtak vagy a gombok nem működtek rendeltetésszerűen. Szerencsére minden hibát ezzel kapcsolatban sikerül kiköszörülni és minden kellően működik.</w:t>
+        <w:t xml:space="preserve">Sajnos az asztali alkalmazás fejlesztése se ment zökkenő mentesen. Szerettük volna megcsinálni, hogy minden kezelendő adat generáljon saját magának egy panelt, amin rajta vannak a különböző műveletek. Rengeteg munka volt azzal, hogy ezek működően, egymás alá </w:t>
+      </w:r>
+      <w:proofErr w:type="spellStart"/>
+      <w:r>
+        <w:rPr>
+          <w:lang w:val="hu-HU"/>
+        </w:rPr>
+        <w:t>generálódjanak</w:t>
+      </w:r>
+      <w:proofErr w:type="spellEnd"/>
+      <w:r>
+        <w:rPr>
+          <w:lang w:val="hu-HU"/>
+        </w:rPr>
+        <w:t xml:space="preserve">, hiszen rengetegszer kilógtak a képből, egymásra </w:t>
+      </w:r>
+      <w:proofErr w:type="spellStart"/>
+      <w:r>
+        <w:rPr>
+          <w:lang w:val="hu-HU"/>
+        </w:rPr>
+        <w:t>generálódtak</w:t>
+      </w:r>
+      <w:proofErr w:type="spellEnd"/>
+      <w:r>
+        <w:rPr>
+          <w:lang w:val="hu-HU"/>
+        </w:rPr>
+        <w:t xml:space="preserve"> vagy a gombok nem működtek rendeltetésszerűen. Szerencsére minden hibát ezzel kapcsolatban sikerül kiköszörülni és minden kellően működik.</w:t>
       </w:r>
     </w:p>
     <w:p>
@@ -6734,7 +8018,21 @@
         <w:rPr>
           <w:lang w:val="hu-HU"/>
         </w:rPr>
-        <w:t xml:space="preserve">alkalmazottai és managerei képesek módosítani a </w:t>
+        <w:t xml:space="preserve">alkalmazottai és </w:t>
+      </w:r>
+      <w:proofErr w:type="spellStart"/>
+      <w:r>
+        <w:rPr>
+          <w:lang w:val="hu-HU"/>
+        </w:rPr>
+        <w:t>managerei</w:t>
+      </w:r>
+      <w:proofErr w:type="spellEnd"/>
+      <w:r>
+        <w:rPr>
+          <w:lang w:val="hu-HU"/>
+        </w:rPr>
+        <w:t xml:space="preserve"> képesek módosítani a </w:t>
       </w:r>
       <w:r>
         <w:rPr>
@@ -6783,7 +8081,21 @@
         <w:rPr>
           <w:lang w:val="hu-HU"/>
         </w:rPr>
-        <w:t>rajta van a XAMPP Control Panel</w:t>
+        <w:t xml:space="preserve">rajta van a XAMPP </w:t>
+      </w:r>
+      <w:proofErr w:type="spellStart"/>
+      <w:r>
+        <w:rPr>
+          <w:lang w:val="hu-HU"/>
+        </w:rPr>
+        <w:t>Control</w:t>
+      </w:r>
+      <w:proofErr w:type="spellEnd"/>
+      <w:r>
+        <w:rPr>
+          <w:lang w:val="hu-HU"/>
+        </w:rPr>
+        <w:t xml:space="preserve"> Panel</w:t>
       </w:r>
       <w:r>
         <w:rPr>
@@ -6819,7 +8131,49 @@
         <w:rPr>
           <w:lang w:val="hu-HU"/>
         </w:rPr>
-        <w:t>l a XAMPP Control Panelt, majd indítsa el az „Apache” és „MySQL” modulokat. Nyomja meg a „MySQL” modul „admin” feliratú gombját, és ellenőrizze</w:t>
+        <w:t xml:space="preserve">l a XAMPP </w:t>
+      </w:r>
+      <w:proofErr w:type="spellStart"/>
+      <w:r>
+        <w:rPr>
+          <w:lang w:val="hu-HU"/>
+        </w:rPr>
+        <w:t>Control</w:t>
+      </w:r>
+      <w:proofErr w:type="spellEnd"/>
+      <w:r>
+        <w:rPr>
+          <w:lang w:val="hu-HU"/>
+        </w:rPr>
+        <w:t xml:space="preserve"> Panelt, majd indítsa el az „</w:t>
+      </w:r>
+      <w:proofErr w:type="spellStart"/>
+      <w:r>
+        <w:rPr>
+          <w:lang w:val="hu-HU"/>
+        </w:rPr>
+        <w:t>Apache</w:t>
+      </w:r>
+      <w:proofErr w:type="spellEnd"/>
+      <w:r>
+        <w:rPr>
+          <w:lang w:val="hu-HU"/>
+        </w:rPr>
+        <w:t>” és „MySQL” modulokat. Nyomja meg a „MySQL” modul „</w:t>
+      </w:r>
+      <w:proofErr w:type="spellStart"/>
+      <w:r>
+        <w:rPr>
+          <w:lang w:val="hu-HU"/>
+        </w:rPr>
+        <w:t>admin</w:t>
+      </w:r>
+      <w:proofErr w:type="spellEnd"/>
+      <w:r>
+        <w:rPr>
+          <w:lang w:val="hu-HU"/>
+        </w:rPr>
+        <w:t>” feliratú gombját, és ellenőrizze</w:t>
       </w:r>
       <w:r>
         <w:rPr>
@@ -6831,13 +8185,69 @@
         <w:rPr>
           <w:lang w:val="hu-HU"/>
         </w:rPr>
-        <w:t xml:space="preserve"> hogy létezik-e a „szalloda” című adatbázis, benne a megfelelő adatokkal. amennyiben nem, hozza létre az adatbázist és pótolja tartalmát az „sql” mappában szereplő „szalloda.sql” file segítségével.</w:t>
-      </w:r>
-      <w:r>
-        <w:rPr>
-          <w:lang w:val="hu-HU"/>
-        </w:rPr>
-        <w:t xml:space="preserve"> Ezután nyissa meg a projektet a Visual Studioban és futtassa le.</w:t>
+        <w:t xml:space="preserve"> hogy létezik-e a „</w:t>
+      </w:r>
+      <w:proofErr w:type="spellStart"/>
+      <w:r>
+        <w:rPr>
+          <w:lang w:val="hu-HU"/>
+        </w:rPr>
+        <w:t>szalloda</w:t>
+      </w:r>
+      <w:proofErr w:type="spellEnd"/>
+      <w:r>
+        <w:rPr>
+          <w:lang w:val="hu-HU"/>
+        </w:rPr>
+        <w:t>” című adatbázis, benne a megfelelő adatokkal. amennyiben nem, hozza létre az adatbázist és pótolja tartalmát az „</w:t>
+      </w:r>
+      <w:proofErr w:type="spellStart"/>
+      <w:r>
+        <w:rPr>
+          <w:lang w:val="hu-HU"/>
+        </w:rPr>
+        <w:t>sql</w:t>
+      </w:r>
+      <w:proofErr w:type="spellEnd"/>
+      <w:r>
+        <w:rPr>
+          <w:lang w:val="hu-HU"/>
+        </w:rPr>
+        <w:t>” mappában szereplő „</w:t>
+      </w:r>
+      <w:proofErr w:type="spellStart"/>
+      <w:r>
+        <w:rPr>
+          <w:lang w:val="hu-HU"/>
+        </w:rPr>
+        <w:t>szalloda.sql</w:t>
+      </w:r>
+      <w:proofErr w:type="spellEnd"/>
+      <w:r>
+        <w:rPr>
+          <w:lang w:val="hu-HU"/>
+        </w:rPr>
+        <w:t>” file segítségével.</w:t>
+      </w:r>
+      <w:r>
+        <w:rPr>
+          <w:lang w:val="hu-HU"/>
+        </w:rPr>
+        <w:t xml:space="preserve"> Ezután nyissa meg a projektet a Visual </w:t>
+      </w:r>
+      <w:proofErr w:type="spellStart"/>
+      <w:r>
+        <w:rPr>
+          <w:lang w:val="hu-HU"/>
+        </w:rPr>
+        <w:t>Studioban</w:t>
+      </w:r>
+      <w:proofErr w:type="spellEnd"/>
+      <w:r>
+        <w:rPr>
+          <w:lang w:val="hu-HU"/>
+        </w:rPr>
+        <w:t xml:space="preserve"> és futtassa le.</w:t>
       </w:r>
     </w:p>
     <w:p>
@@ -6877,7 +8287,7 @@
       </w:pPr>
       <w:r>
         <w:rPr>
-          <w:lang w:val="hu-HU"/>
+          <w:noProof/>
         </w:rPr>
         <w:drawing>
           <wp:inline distT="0" distB="0" distL="0" distR="0" wp14:anchorId="3D63B3DF" wp14:editId="3B3E7917">
@@ -6924,11 +8334,19 @@
           <w:lang w:val="hu-HU"/>
         </w:rPr>
       </w:pPr>
-      <w:r>
-        <w:rPr>
-          <w:lang w:val="hu-HU"/>
-        </w:rPr>
-        <w:t xml:space="preserve">ábra </w:t>
+      <w:proofErr w:type="gramStart"/>
+      <w:r>
+        <w:rPr>
+          <w:lang w:val="hu-HU"/>
+        </w:rPr>
+        <w:t>ábra</w:t>
+      </w:r>
+      <w:proofErr w:type="gramEnd"/>
+      <w:r>
+        <w:rPr>
+          <w:lang w:val="hu-HU"/>
+        </w:rPr>
+        <w:t xml:space="preserve"> </w:t>
       </w:r>
       <w:r>
         <w:rPr>
@@ -6965,8 +8383,16 @@
         <w:rPr>
           <w:lang w:val="hu-HU"/>
         </w:rPr>
-        <w:t>: A felhasználót köszöntő főoldal</w:t>
-      </w:r>
+        <w:t xml:space="preserve">: A felhasználót köszöntő </w:t>
+      </w:r>
+      <w:proofErr w:type="spellStart"/>
+      <w:r>
+        <w:rPr>
+          <w:lang w:val="hu-HU"/>
+        </w:rPr>
+        <w:t>főoldal</w:t>
+      </w:r>
+      <w:proofErr w:type="spellEnd"/>
     </w:p>
     <w:p>
       <w:pPr>
@@ -6993,7 +8419,21 @@
           <w:lang w:val="hu-HU"/>
         </w:rPr>
         <w:lastRenderedPageBreak/>
-        <w:t xml:space="preserve">Innen a felhasználó számos irányba tud elindulni. A körhinta menüből ki tudja választani valamelyik várost, ahol olvashat egy turista ajánlót a helyről, illetve ki listázza azon </w:t>
+        <w:t xml:space="preserve">Innen a felhasználó számos irányba tud elindulni. A körhinta menüből ki tudja választani valamelyik várost, ahol olvashat egy turista ajánlót a helyről, illetve ki </w:t>
+      </w:r>
+      <w:proofErr w:type="spellStart"/>
+      <w:r>
+        <w:rPr>
+          <w:lang w:val="hu-HU"/>
+        </w:rPr>
+        <w:t>listázza</w:t>
+      </w:r>
+      <w:proofErr w:type="spellEnd"/>
+      <w:r>
+        <w:rPr>
+          <w:lang w:val="hu-HU"/>
+        </w:rPr>
+        <w:t xml:space="preserve"> azon </w:t>
       </w:r>
       <w:r>
         <w:rPr>
@@ -7017,7 +8457,19 @@
         <w:rPr>
           <w:lang w:val="hu-HU"/>
         </w:rPr>
-        <w:t>. Innen a felhasználó megtudja nyitni a szálloda</w:t>
+        <w:t>.</w:t>
+      </w:r>
+      <w:r>
+        <w:rPr>
+          <w:lang w:val="hu-HU"/>
+        </w:rPr>
+        <w:t xml:space="preserve"> Minden szállodának található egy rövid leírása, illetve az átlag értékelése is, ami minden esetben egész vagy x.5 értékű.</w:t>
+      </w:r>
+      <w:r>
+        <w:rPr>
+          <w:lang w:val="hu-HU"/>
+        </w:rPr>
+        <w:t xml:space="preserve"> Innen a felhasználó megtudja nyitni a szálloda</w:t>
       </w:r>
       <w:r>
         <w:rPr>
@@ -7032,7 +8484,7 @@
       </w:pPr>
       <w:r>
         <w:rPr>
-          <w:lang w:val="hu-HU"/>
+          <w:noProof/>
         </w:rPr>
         <w:drawing>
           <wp:inline distT="0" distB="0" distL="0" distR="0" wp14:anchorId="7B285F00" wp14:editId="7032CFAD">
@@ -7079,11 +8531,19 @@
           <w:lang w:val="hu-HU"/>
         </w:rPr>
       </w:pPr>
-      <w:r>
-        <w:rPr>
-          <w:lang w:val="hu-HU"/>
-        </w:rPr>
-        <w:t xml:space="preserve">ábra </w:t>
+      <w:proofErr w:type="gramStart"/>
+      <w:r>
+        <w:rPr>
+          <w:lang w:val="hu-HU"/>
+        </w:rPr>
+        <w:t>ábra</w:t>
+      </w:r>
+      <w:proofErr w:type="gramEnd"/>
+      <w:r>
+        <w:rPr>
+          <w:lang w:val="hu-HU"/>
+        </w:rPr>
+        <w:t xml:space="preserve"> </w:t>
       </w:r>
       <w:r>
         <w:rPr>
@@ -7153,7 +8613,21 @@
           <w:lang w:val="hu-HU"/>
         </w:rPr>
         <w:lastRenderedPageBreak/>
-        <w:t>Az értékelések 3 szempont szerint szűrhetőek. Az alapján hogy hány csillagosak, hogy melyik város, illetve azon belül, hogy melyik szállodához lett írva az értékelés. Természetesen nem kötelező megadni a várost ahhoz</w:t>
+        <w:t xml:space="preserve">Az értékelések 3 szempont szerint </w:t>
+      </w:r>
+      <w:proofErr w:type="spellStart"/>
+      <w:r>
+        <w:rPr>
+          <w:lang w:val="hu-HU"/>
+        </w:rPr>
+        <w:t>szűrhetőek</w:t>
+      </w:r>
+      <w:proofErr w:type="spellEnd"/>
+      <w:r>
+        <w:rPr>
+          <w:lang w:val="hu-HU"/>
+        </w:rPr>
+        <w:t>. Az alapján hogy hány csillagosak, hogy melyik város, illetve azon belül, hogy melyik szállodához lett írva az értékelés. Természetesen nem kötelező megadni a várost ahhoz</w:t>
       </w:r>
       <w:r>
         <w:rPr>
@@ -7175,7 +8649,7 @@
       </w:pPr>
       <w:r>
         <w:rPr>
-          <w:lang w:val="hu-HU"/>
+          <w:noProof/>
         </w:rPr>
         <w:drawing>
           <wp:inline distT="0" distB="0" distL="0" distR="0" wp14:anchorId="23B7976E" wp14:editId="64538F7F">
@@ -7222,11 +8696,19 @@
           <w:lang w:val="hu-HU"/>
         </w:rPr>
       </w:pPr>
-      <w:r>
-        <w:rPr>
-          <w:lang w:val="hu-HU"/>
-        </w:rPr>
-        <w:t xml:space="preserve">ábra </w:t>
+      <w:proofErr w:type="gramStart"/>
+      <w:r>
+        <w:rPr>
+          <w:lang w:val="hu-HU"/>
+        </w:rPr>
+        <w:t>ábra</w:t>
+      </w:r>
+      <w:proofErr w:type="gramEnd"/>
+      <w:r>
+        <w:rPr>
+          <w:lang w:val="hu-HU"/>
+        </w:rPr>
+        <w:t xml:space="preserve"> </w:t>
       </w:r>
       <w:r>
         <w:rPr>
@@ -7282,13 +8764,7 @@
         <w:rPr>
           <w:lang w:val="hu-HU"/>
         </w:rPr>
-        <w:t xml:space="preserve"> </w:t>
-      </w:r>
-      <w:r>
-        <w:rPr>
-          <w:lang w:val="hu-HU"/>
-        </w:rPr>
-        <w:t xml:space="preserve">Sikeres regisztráció után a felhasználó értesítést kap, majd átirányításra kerül a belépési oldalra. </w:t>
+        <w:t xml:space="preserve"> Sikeres regisztráció után a felhasználó értesítést kap, majd átirányításra kerül a belépési oldalra. </w:t>
       </w:r>
     </w:p>
     <w:p>
@@ -7298,7 +8774,7 @@
       </w:pPr>
       <w:r>
         <w:rPr>
-          <w:lang w:val="hu-HU"/>
+          <w:noProof/>
         </w:rPr>
         <w:drawing>
           <wp:inline distT="0" distB="0" distL="0" distR="0" wp14:anchorId="4AF7E4CC" wp14:editId="549A84CA">
@@ -7351,11 +8827,19 @@
           <w:docGrid w:linePitch="360"/>
         </w:sectPr>
       </w:pPr>
-      <w:r>
-        <w:rPr>
-          <w:lang w:val="hu-HU"/>
-        </w:rPr>
-        <w:t xml:space="preserve">ábra </w:t>
+      <w:proofErr w:type="gramStart"/>
+      <w:r>
+        <w:rPr>
+          <w:lang w:val="hu-HU"/>
+        </w:rPr>
+        <w:t>ábra</w:t>
+      </w:r>
+      <w:proofErr w:type="gramEnd"/>
+      <w:r>
+        <w:rPr>
+          <w:lang w:val="hu-HU"/>
+        </w:rPr>
+        <w:t xml:space="preserve"> </w:t>
       </w:r>
       <w:r>
         <w:rPr>
@@ -7442,7 +8926,25 @@
         <w:rPr>
           <w:lang w:val="hu-HU"/>
         </w:rPr>
-        <w:t xml:space="preserve"> megnyílik a felhasználó saját profilja. Itt megtekintheti a saját adatait, amiket módosítani is tud, megváltoztathatja a profilképét, illetve a későbbiekben itt tekintheti meg a saját értékeléseit és foglalásait.</w:t>
+        <w:t xml:space="preserve"> megnyílik a felhasználó saját profilja. Itt megtekintheti a saját adatait, amiket módosítani is tud</w:t>
+      </w:r>
+      <w:r>
+        <w:rPr>
+          <w:lang w:val="hu-HU"/>
+        </w:rPr>
+        <w:t>.</w:t>
+      </w:r>
+      <w:r>
+        <w:rPr>
+          <w:lang w:val="hu-HU"/>
+        </w:rPr>
+        <w:t xml:space="preserve"> illetve a későbbiekben itt tekintheti meg a saját értékeléseit és foglalásait.</w:t>
+      </w:r>
+      <w:r>
+        <w:rPr>
+          <w:lang w:val="hu-HU"/>
+        </w:rPr>
+        <w:t xml:space="preserve"> A felhasználó neve alatt található 4 további menüpont. Ezek segítségével megtudja tekinteni a hűségszintjét, megtudja változtatni a profilképét, illetve képes módosítani a jelszavát.</w:t>
       </w:r>
     </w:p>
     <w:p>
@@ -7451,7 +8953,7 @@
       </w:pPr>
       <w:r>
         <w:rPr>
-          <w:lang w:val="hu-HU"/>
+          <w:noProof/>
         </w:rPr>
         <w:drawing>
           <wp:inline distT="0" distB="0" distL="0" distR="0" wp14:anchorId="23C8CCAF" wp14:editId="73DCBB07">
@@ -7504,11 +9006,19 @@
           <w:docGrid w:linePitch="360"/>
         </w:sectPr>
       </w:pPr>
-      <w:r>
-        <w:rPr>
-          <w:lang w:val="hu-HU"/>
-        </w:rPr>
-        <w:t xml:space="preserve">ábra </w:t>
+      <w:proofErr w:type="gramStart"/>
+      <w:r>
+        <w:rPr>
+          <w:lang w:val="hu-HU"/>
+        </w:rPr>
+        <w:t>ábra</w:t>
+      </w:r>
+      <w:proofErr w:type="gramEnd"/>
+      <w:r>
+        <w:rPr>
+          <w:lang w:val="hu-HU"/>
+        </w:rPr>
+        <w:t xml:space="preserve"> </w:t>
       </w:r>
       <w:r>
         <w:rPr>
@@ -7565,7 +9075,21 @@
         <w:rPr>
           <w:lang w:val="hu-HU"/>
         </w:rPr>
-        <w:t xml:space="preserve"> Itt kiválasztja, hogy mettől meddig szeretne foglalni, majd az ellátást és extra szolgáltatásokat. A megadott dátumok alapján az oldal automatikusan betölti azokat a szobák, amik szabadok a foglalás időszaka alatt. A szekció alján található egy összeg, ami dinamikusan változik, ahogy a felhasználó beviszi az adatokat. Amennyiben a felhasználó már elért egy magasabb hűségrankot, az abból származó akció is egyből alkalmazva van.</w:t>
+        <w:t xml:space="preserve"> Itt kiválasztja, hogy mettől meddig szeretne foglalni, majd az ellátást és extra szolgáltatásokat. A megadott dátumok alapján az oldal automatikusan betölti azokat a szobák, amik szabadok a foglalás időszaka alatt. A szekció alján található egy összeg, ami dinamikusan változik, ahogy a felhasználó beviszi az adatokat. Amennyiben a felhasználó már elért egy magasabb </w:t>
+      </w:r>
+      <w:proofErr w:type="spellStart"/>
+      <w:r>
+        <w:rPr>
+          <w:lang w:val="hu-HU"/>
+        </w:rPr>
+        <w:t>hűségrankot</w:t>
+      </w:r>
+      <w:proofErr w:type="spellEnd"/>
+      <w:r>
+        <w:rPr>
+          <w:lang w:val="hu-HU"/>
+        </w:rPr>
+        <w:t>, az abból származó akció is egyből alkalmazva van.</w:t>
       </w:r>
       <w:r>
         <w:rPr>
@@ -7580,7 +9104,7 @@
       </w:pPr>
       <w:r>
         <w:rPr>
-          <w:lang w:val="hu-HU"/>
+          <w:noProof/>
         </w:rPr>
         <w:drawing>
           <wp:inline distT="0" distB="0" distL="0" distR="0" wp14:anchorId="37729E78" wp14:editId="3D8492F3">
@@ -7627,11 +9151,19 @@
           <w:lang w:val="hu-HU"/>
         </w:rPr>
       </w:pPr>
-      <w:r>
-        <w:rPr>
-          <w:lang w:val="hu-HU"/>
-        </w:rPr>
-        <w:t xml:space="preserve">ábra </w:t>
+      <w:proofErr w:type="gramStart"/>
+      <w:r>
+        <w:rPr>
+          <w:lang w:val="hu-HU"/>
+        </w:rPr>
+        <w:t>ábra</w:t>
+      </w:r>
+      <w:proofErr w:type="gramEnd"/>
+      <w:r>
+        <w:rPr>
+          <w:lang w:val="hu-HU"/>
+        </w:rPr>
+        <w:t xml:space="preserve"> </w:t>
       </w:r>
       <w:r>
         <w:rPr>
@@ -7677,7 +9209,7 @@
       </w:pPr>
       <w:r>
         <w:rPr>
-          <w:lang w:val="hu-HU"/>
+          <w:noProof/>
         </w:rPr>
         <w:drawing>
           <wp:inline distT="0" distB="0" distL="0" distR="0" wp14:anchorId="0A309402" wp14:editId="1F5AC9D9">
@@ -7724,11 +9256,19 @@
           <w:lang w:val="hu-HU"/>
         </w:rPr>
       </w:pPr>
-      <w:r>
-        <w:rPr>
-          <w:lang w:val="hu-HU"/>
-        </w:rPr>
-        <w:t xml:space="preserve">ábra </w:t>
+      <w:proofErr w:type="gramStart"/>
+      <w:r>
+        <w:rPr>
+          <w:lang w:val="hu-HU"/>
+        </w:rPr>
+        <w:t>ábra</w:t>
+      </w:r>
+      <w:proofErr w:type="gramEnd"/>
+      <w:r>
+        <w:rPr>
+          <w:lang w:val="hu-HU"/>
+        </w:rPr>
+        <w:t xml:space="preserve"> </w:t>
       </w:r>
       <w:r>
         <w:rPr>
@@ -7780,7 +9320,7 @@
       </w:pPr>
       <w:r>
         <w:rPr>
-          <w:lang w:val="hu-HU"/>
+          <w:noProof/>
         </w:rPr>
         <w:lastRenderedPageBreak/>
         <w:drawing>
@@ -7828,11 +9368,19 @@
           <w:lang w:val="hu-HU"/>
         </w:rPr>
       </w:pPr>
-      <w:r>
-        <w:rPr>
-          <w:lang w:val="hu-HU"/>
-        </w:rPr>
-        <w:t xml:space="preserve">ábra </w:t>
+      <w:proofErr w:type="gramStart"/>
+      <w:r>
+        <w:rPr>
+          <w:lang w:val="hu-HU"/>
+        </w:rPr>
+        <w:t>ábra</w:t>
+      </w:r>
+      <w:proofErr w:type="gramEnd"/>
+      <w:r>
+        <w:rPr>
+          <w:lang w:val="hu-HU"/>
+        </w:rPr>
+        <w:t xml:space="preserve"> </w:t>
       </w:r>
       <w:r>
         <w:rPr>
@@ -7870,6 +9418,718 @@
           <w:lang w:val="hu-HU"/>
         </w:rPr>
         <w:t>: Számlázási adatok felület</w:t>
+      </w:r>
+    </w:p>
+    <w:p>
+      <w:pPr>
+        <w:rPr>
+          <w:lang w:val="hu-HU"/>
+        </w:rPr>
+      </w:pPr>
+      <w:r>
+        <w:rPr>
+          <w:lang w:val="hu-HU"/>
+        </w:rPr>
+        <w:t>Foglalás után a felhasználó a profilján megtudja tekinteni a foglalásait. Itt minden korábbi foglalása megjelenik, foglalási idő szerint. A felhasználó tud visszatérítést kérvényezni amennyiben rájön, hogy mégse lenne optimális az időpont. Ennek eredményeként a foglalás állapota megváltozik, majd miután az alkalmazottak elfogadták a kérést</w:t>
+      </w:r>
+      <w:r>
+        <w:rPr>
+          <w:lang w:val="hu-HU"/>
+        </w:rPr>
+        <w:t>, hivatalosan lemondottnak számít a foglalás. Amennyiben a felhasználónak van már befejezett foglalása, tud értékelést írni az adott szállodához. Foglalásonként egy értékelést tud írni a felhasználó, ezzel elkerülve a rosszindulatú értékelések tömeges beküldését.</w:t>
+      </w:r>
+    </w:p>
+    <w:p>
+      <w:pPr>
+        <w:keepNext/>
+      </w:pPr>
+      <w:r>
+        <w:rPr>
+          <w:lang w:val="hu-HU"/>
+        </w:rPr>
+        <w:drawing>
+          <wp:inline distT="0" distB="0" distL="0" distR="0" wp14:anchorId="07FA8E3E" wp14:editId="30A13A63">
+            <wp:extent cx="5760720" cy="3076575"/>
+            <wp:effectExtent l="0" t="0" r="0" b="9525"/>
+            <wp:docPr id="6" name="Kép 6"/>
+            <wp:cNvGraphicFramePr>
+              <a:graphicFrameLocks xmlns:a="http://schemas.openxmlformats.org/drawingml/2006/main" noChangeAspect="1"/>
+            </wp:cNvGraphicFramePr>
+            <a:graphic xmlns:a="http://schemas.openxmlformats.org/drawingml/2006/main">
+              <a:graphicData uri="http://schemas.openxmlformats.org/drawingml/2006/picture">
+                <pic:pic xmlns:pic="http://schemas.openxmlformats.org/drawingml/2006/picture">
+                  <pic:nvPicPr>
+                    <pic:cNvPr id="1" name=""/>
+                    <pic:cNvPicPr/>
+                  </pic:nvPicPr>
+                  <pic:blipFill>
+                    <a:blip r:embed="rId29"/>
+                    <a:stretch>
+                      <a:fillRect/>
+                    </a:stretch>
+                  </pic:blipFill>
+                  <pic:spPr>
+                    <a:xfrm>
+                      <a:off x="0" y="0"/>
+                      <a:ext cx="5760720" cy="3076575"/>
+                    </a:xfrm>
+                    <a:prstGeom prst="rect">
+                      <a:avLst/>
+                    </a:prstGeom>
+                  </pic:spPr>
+                </pic:pic>
+              </a:graphicData>
+            </a:graphic>
+          </wp:inline>
+        </w:drawing>
+      </w:r>
+    </w:p>
+    <w:p>
+      <w:pPr>
+        <w:pStyle w:val="Kpalrs"/>
+        <w:jc w:val="center"/>
+        <w:rPr>
+          <w:lang w:val="hu-HU"/>
+        </w:rPr>
+        <w:sectPr>
+          <w:pgSz w:w="11906" w:h="16838"/>
+          <w:pgMar w:top="1417" w:right="1417" w:bottom="1417" w:left="1417" w:header="708" w:footer="708" w:gutter="0"/>
+          <w:cols w:space="708"/>
+          <w:docGrid w:linePitch="360"/>
+        </w:sectPr>
+      </w:pPr>
+      <w:proofErr w:type="gramStart"/>
+      <w:r>
+        <w:rPr>
+          <w:lang w:val="hu-HU"/>
+        </w:rPr>
+        <w:t>ábra</w:t>
+      </w:r>
+      <w:proofErr w:type="gramEnd"/>
+      <w:r>
+        <w:rPr>
+          <w:lang w:val="hu-HU"/>
+        </w:rPr>
+        <w:t xml:space="preserve"> </w:t>
+      </w:r>
+      <w:r>
+        <w:rPr>
+          <w:lang w:val="hu-HU"/>
+        </w:rPr>
+        <w:fldChar w:fldCharType="begin"/>
+      </w:r>
+      <w:r>
+        <w:rPr>
+          <w:lang w:val="hu-HU"/>
+        </w:rPr>
+        <w:instrText xml:space="preserve"> SEQ ábra \* ARABIC </w:instrText>
+      </w:r>
+      <w:r>
+        <w:rPr>
+          <w:lang w:val="hu-HU"/>
+        </w:rPr>
+        <w:fldChar w:fldCharType="separate"/>
+      </w:r>
+      <w:r>
+        <w:rPr>
+          <w:noProof/>
+          <w:lang w:val="hu-HU"/>
+        </w:rPr>
+        <w:t>20</w:t>
+      </w:r>
+      <w:r>
+        <w:rPr>
+          <w:lang w:val="hu-HU"/>
+        </w:rPr>
+        <w:fldChar w:fldCharType="end"/>
+      </w:r>
+      <w:r>
+        <w:rPr>
+          <w:lang w:val="hu-HU"/>
+        </w:rPr>
+        <w:t xml:space="preserve">: Példa mind a négy </w:t>
+      </w:r>
+      <w:r>
+        <w:rPr>
+          <w:lang w:val="hu-HU"/>
+        </w:rPr>
+        <w:t>foglalás</w:t>
+      </w:r>
+      <w:r>
+        <w:rPr>
+          <w:lang w:val="hu-HU"/>
+        </w:rPr>
+        <w:t xml:space="preserve"> típusra</w:t>
+      </w:r>
+    </w:p>
+    <w:p>
+      <w:pPr>
+        <w:rPr>
+          <w:lang w:val="hu-HU"/>
+        </w:rPr>
+      </w:pPr>
+      <w:r>
+        <w:rPr>
+          <w:noProof/>
+        </w:rPr>
+        <w:lastRenderedPageBreak/>
+        <mc:AlternateContent>
+          <mc:Choice Requires="wps">
+            <w:drawing>
+              <wp:anchor distT="0" distB="0" distL="114300" distR="114300" simplePos="0" relativeHeight="251661312" behindDoc="0" locked="0" layoutInCell="1" allowOverlap="1" wp14:anchorId="658D57B9" wp14:editId="20505B9B">
+                <wp:simplePos x="0" y="0"/>
+                <wp:positionH relativeFrom="column">
+                  <wp:posOffset>0</wp:posOffset>
+                </wp:positionH>
+                <wp:positionV relativeFrom="paragraph">
+                  <wp:posOffset>3156585</wp:posOffset>
+                </wp:positionV>
+                <wp:extent cx="3238500" cy="635"/>
+                <wp:effectExtent l="0" t="0" r="0" b="0"/>
+                <wp:wrapSquare wrapText="bothSides"/>
+                <wp:docPr id="23" name="Szövegdoboz 23"/>
+                <wp:cNvGraphicFramePr/>
+                <a:graphic xmlns:a="http://schemas.openxmlformats.org/drawingml/2006/main">
+                  <a:graphicData uri="http://schemas.microsoft.com/office/word/2010/wordprocessingShape">
+                    <wps:wsp>
+                      <wps:cNvSpPr txBox="1"/>
+                      <wps:spPr>
+                        <a:xfrm>
+                          <a:off x="0" y="0"/>
+                          <a:ext cx="3238500" cy="635"/>
+                        </a:xfrm>
+                        <a:prstGeom prst="rect">
+                          <a:avLst/>
+                        </a:prstGeom>
+                        <a:solidFill>
+                          <a:prstClr val="white"/>
+                        </a:solidFill>
+                        <a:ln>
+                          <a:noFill/>
+                        </a:ln>
+                      </wps:spPr>
+                      <wps:txbx>
+                        <w:txbxContent>
+                          <w:p>
+                            <w:pPr>
+                              <w:pStyle w:val="Kpalrs"/>
+                              <w:jc w:val="center"/>
+                              <w:rPr>
+                                <w:sz w:val="24"/>
+                                <w:lang w:val="hu-HU"/>
+                              </w:rPr>
+                            </w:pPr>
+                            <w:proofErr w:type="gramStart"/>
+                            <w:r>
+                              <w:rPr>
+                                <w:lang w:val="hu-HU"/>
+                              </w:rPr>
+                              <w:t>ábra</w:t>
+                            </w:r>
+                            <w:proofErr w:type="gramEnd"/>
+                            <w:r>
+                              <w:rPr>
+                                <w:lang w:val="hu-HU"/>
+                              </w:rPr>
+                              <w:t xml:space="preserve"> </w:t>
+                            </w:r>
+                            <w:r>
+                              <w:rPr>
+                                <w:lang w:val="hu-HU"/>
+                              </w:rPr>
+                              <w:fldChar w:fldCharType="begin"/>
+                            </w:r>
+                            <w:r>
+                              <w:rPr>
+                                <w:lang w:val="hu-HU"/>
+                              </w:rPr>
+                              <w:instrText xml:space="preserve"> SEQ ábra \* ARABIC </w:instrText>
+                            </w:r>
+                            <w:r>
+                              <w:rPr>
+                                <w:lang w:val="hu-HU"/>
+                              </w:rPr>
+                              <w:fldChar w:fldCharType="separate"/>
+                            </w:r>
+                            <w:r>
+                              <w:rPr>
+                                <w:noProof/>
+                                <w:lang w:val="hu-HU"/>
+                              </w:rPr>
+                              <w:t>21</w:t>
+                            </w:r>
+                            <w:r>
+                              <w:rPr>
+                                <w:lang w:val="hu-HU"/>
+                              </w:rPr>
+                              <w:fldChar w:fldCharType="end"/>
+                            </w:r>
+                            <w:r>
+                              <w:rPr>
+                                <w:lang w:val="hu-HU"/>
+                              </w:rPr>
+                              <w:t>: Az értékelési felület</w:t>
+                            </w:r>
+                          </w:p>
+                        </w:txbxContent>
+                      </wps:txbx>
+                      <wps:bodyPr rot="0" spcFirstLastPara="0" vertOverflow="overflow" horzOverflow="overflow" vert="horz" wrap="square" lIns="0" tIns="0" rIns="0" bIns="0" numCol="1" spcCol="0" rtlCol="0" fromWordArt="0" anchor="t" anchorCtr="0" forceAA="0" compatLnSpc="1">
+                        <a:prstTxWarp prst="textNoShape">
+                          <a:avLst/>
+                        </a:prstTxWarp>
+                        <a:spAutoFit/>
+                      </wps:bodyPr>
+                    </wps:wsp>
+                  </a:graphicData>
+                </a:graphic>
+              </wp:anchor>
+            </w:drawing>
+          </mc:Choice>
+          <mc:Fallback>
+            <w:pict>
+              <v:shapetype w14:anchorId="658D57B9" id="_x0000_t202" coordsize="21600,21600" o:spt="202" path="m,l,21600r21600,l21600,xe">
+                <v:stroke joinstyle="miter"/>
+                <v:path gradientshapeok="t" o:connecttype="rect"/>
+              </v:shapetype>
+              <v:shape id="Szövegdoboz 23" o:spid="_x0000_s1026" type="#_x0000_t202" style="position:absolute;left:0;text-align:left;margin-left:0;margin-top:248.55pt;width:255pt;height:.05pt;z-index:251661312;visibility:visible;mso-wrap-style:square;mso-wrap-distance-left:9pt;mso-wrap-distance-top:0;mso-wrap-distance-right:9pt;mso-wrap-distance-bottom:0;mso-position-horizontal:absolute;mso-position-horizontal-relative:text;mso-position-vertical:absolute;mso-position-vertical-relative:text;v-text-anchor:top" o:gfxdata="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" stroked="f">
+                <v:textbox style="mso-fit-shape-to-text:t" inset="0,0,0,0">
+                  <w:txbxContent>
+                    <w:p>
+                      <w:pPr>
+                        <w:pStyle w:val="Kpalrs"/>
+                        <w:jc w:val="center"/>
+                        <w:rPr>
+                          <w:sz w:val="24"/>
+                          <w:lang w:val="hu-HU"/>
+                        </w:rPr>
+                      </w:pPr>
+                      <w:proofErr w:type="gramStart"/>
+                      <w:r>
+                        <w:rPr>
+                          <w:lang w:val="hu-HU"/>
+                        </w:rPr>
+                        <w:t>ábra</w:t>
+                      </w:r>
+                      <w:proofErr w:type="gramEnd"/>
+                      <w:r>
+                        <w:rPr>
+                          <w:lang w:val="hu-HU"/>
+                        </w:rPr>
+                        <w:t xml:space="preserve"> </w:t>
+                      </w:r>
+                      <w:r>
+                        <w:rPr>
+                          <w:lang w:val="hu-HU"/>
+                        </w:rPr>
+                        <w:fldChar w:fldCharType="begin"/>
+                      </w:r>
+                      <w:r>
+                        <w:rPr>
+                          <w:lang w:val="hu-HU"/>
+                        </w:rPr>
+                        <w:instrText xml:space="preserve"> SEQ ábra \* ARABIC </w:instrText>
+                      </w:r>
+                      <w:r>
+                        <w:rPr>
+                          <w:lang w:val="hu-HU"/>
+                        </w:rPr>
+                        <w:fldChar w:fldCharType="separate"/>
+                      </w:r>
+                      <w:r>
+                        <w:rPr>
+                          <w:noProof/>
+                          <w:lang w:val="hu-HU"/>
+                        </w:rPr>
+                        <w:t>21</w:t>
+                      </w:r>
+                      <w:r>
+                        <w:rPr>
+                          <w:lang w:val="hu-HU"/>
+                        </w:rPr>
+                        <w:fldChar w:fldCharType="end"/>
+                      </w:r>
+                      <w:r>
+                        <w:rPr>
+                          <w:lang w:val="hu-HU"/>
+                        </w:rPr>
+                        <w:t>: Az értékelési felület</w:t>
+                      </w:r>
+                    </w:p>
+                  </w:txbxContent>
+                </v:textbox>
+                <w10:wrap type="square"/>
+              </v:shape>
+            </w:pict>
+          </mc:Fallback>
+        </mc:AlternateContent>
+      </w:r>
+      <w:r>
+        <w:rPr>
+          <w:lang w:val="hu-HU"/>
+        </w:rPr>
+        <w:drawing>
+          <wp:anchor distT="0" distB="0" distL="114300" distR="114300" simplePos="0" relativeHeight="251658240" behindDoc="0" locked="0" layoutInCell="1" allowOverlap="1" wp14:anchorId="7FD1BB73" wp14:editId="072B4B2B">
+            <wp:simplePos x="0" y="0"/>
+            <wp:positionH relativeFrom="margin">
+              <wp:align>left</wp:align>
+            </wp:positionH>
+            <wp:positionV relativeFrom="paragraph">
+              <wp:posOffset>0</wp:posOffset>
+            </wp:positionV>
+            <wp:extent cx="3238500" cy="3099435"/>
+            <wp:effectExtent l="0" t="0" r="0" b="5715"/>
+            <wp:wrapSquare wrapText="bothSides"/>
+            <wp:docPr id="18" name="Kép 18"/>
+            <wp:cNvGraphicFramePr>
+              <a:graphicFrameLocks xmlns:a="http://schemas.openxmlformats.org/drawingml/2006/main" noChangeAspect="1"/>
+            </wp:cNvGraphicFramePr>
+            <a:graphic xmlns:a="http://schemas.openxmlformats.org/drawingml/2006/main">
+              <a:graphicData uri="http://schemas.openxmlformats.org/drawingml/2006/picture">
+                <pic:pic xmlns:pic="http://schemas.openxmlformats.org/drawingml/2006/picture">
+                  <pic:nvPicPr>
+                    <pic:cNvPr id="1" name=""/>
+                    <pic:cNvPicPr/>
+                  </pic:nvPicPr>
+                  <pic:blipFill>
+                    <a:blip r:embed="rId30">
+                      <a:extLst>
+                        <a:ext uri="{28A0092B-C50C-407E-A947-70E740481C1C}">
+                          <a14:useLocalDpi xmlns:a14="http://schemas.microsoft.com/office/drawing/2010/main" val="0"/>
+                        </a:ext>
+                      </a:extLst>
+                    </a:blip>
+                    <a:stretch>
+                      <a:fillRect/>
+                    </a:stretch>
+                  </pic:blipFill>
+                  <pic:spPr>
+                    <a:xfrm>
+                      <a:off x="0" y="0"/>
+                      <a:ext cx="3238500" cy="3099435"/>
+                    </a:xfrm>
+                    <a:prstGeom prst="rect">
+                      <a:avLst/>
+                    </a:prstGeom>
+                  </pic:spPr>
+                </pic:pic>
+              </a:graphicData>
+            </a:graphic>
+            <wp14:sizeRelH relativeFrom="margin">
+              <wp14:pctWidth>0</wp14:pctWidth>
+            </wp14:sizeRelH>
+            <wp14:sizeRelV relativeFrom="margin">
+              <wp14:pctHeight>0</wp14:pctHeight>
+            </wp14:sizeRelV>
+          </wp:anchor>
+        </w:drawing>
+      </w:r>
+      <w:r>
+        <w:rPr>
+          <w:lang w:val="hu-HU"/>
+        </w:rPr>
+        <w:t>Az értékelés írása egy gyors és egyszerű folyamat. Amennyiben a felhasználónak több befejezett foglalása is van, kiválasztja, hogy melyik szállodához szeretné írni. Ezután megadja, hogy hány csillagot szeretne adni, ezután amennyiben a felhasználó óhajtja, kifejtheti véleményét szöveges formában is. Közzététel után az értékelés megjelenik a profilon, ahol a felhasználó módosíthatja annak szövegét, vagy amennyiben vissza szeretné vonni, akkor törölheti is</w:t>
+      </w:r>
+      <w:r>
+        <w:rPr>
+          <w:lang w:val="hu-HU"/>
+        </w:rPr>
+        <w:t>. Szerkesztett értékelés esetén megjelenik egy „szerkesztve” felirat is, ezzel jelezve a felhasználónak, hogy sikeres volt a szerkesztés. Amennyiben egy értékelés törlésre kerül, a felhasználó ismételten tud írni értékelést az adott szállodához. Az eredeti értékelés az adatbázisban tárolva marad, viszont a szálloda átlag értékelésébe nem számít bele.</w:t>
+      </w:r>
+    </w:p>
+    <w:p>
+      <w:pPr>
+        <w:rPr>
+          <w:lang w:val="hu-HU"/>
+        </w:rPr>
+      </w:pPr>
+      <w:r>
+        <w:rPr>
+          <w:noProof/>
+        </w:rPr>
+        <mc:AlternateContent>
+          <mc:Choice Requires="wps">
+            <w:drawing>
+              <wp:anchor distT="0" distB="0" distL="114300" distR="114300" simplePos="0" relativeHeight="251663360" behindDoc="1" locked="0" layoutInCell="1" allowOverlap="1" wp14:anchorId="484A30F8" wp14:editId="39DF5EF5">
+                <wp:simplePos x="0" y="0"/>
+                <wp:positionH relativeFrom="column">
+                  <wp:posOffset>0</wp:posOffset>
+                </wp:positionH>
+                <wp:positionV relativeFrom="paragraph">
+                  <wp:posOffset>1612900</wp:posOffset>
+                </wp:positionV>
+                <wp:extent cx="3638550" cy="635"/>
+                <wp:effectExtent l="0" t="0" r="0" b="0"/>
+                <wp:wrapTight wrapText="bothSides">
+                  <wp:wrapPolygon edited="0">
+                    <wp:start x="0" y="0"/>
+                    <wp:lineTo x="0" y="21600"/>
+                    <wp:lineTo x="21600" y="21600"/>
+                    <wp:lineTo x="21600" y="0"/>
+                  </wp:wrapPolygon>
+                </wp:wrapTight>
+                <wp:docPr id="25" name="Szövegdoboz 25"/>
+                <wp:cNvGraphicFramePr/>
+                <a:graphic xmlns:a="http://schemas.openxmlformats.org/drawingml/2006/main">
+                  <a:graphicData uri="http://schemas.microsoft.com/office/word/2010/wordprocessingShape">
+                    <wps:wsp>
+                      <wps:cNvSpPr txBox="1"/>
+                      <wps:spPr>
+                        <a:xfrm>
+                          <a:off x="0" y="0"/>
+                          <a:ext cx="3638550" cy="635"/>
+                        </a:xfrm>
+                        <a:prstGeom prst="rect">
+                          <a:avLst/>
+                        </a:prstGeom>
+                        <a:solidFill>
+                          <a:prstClr val="white"/>
+                        </a:solidFill>
+                        <a:ln>
+                          <a:noFill/>
+                        </a:ln>
+                      </wps:spPr>
+                      <wps:txbx>
+                        <w:txbxContent>
+                          <w:p>
+                            <w:pPr>
+                              <w:pStyle w:val="Kpalrs"/>
+                              <w:jc w:val="center"/>
+                              <w:rPr>
+                                <w:sz w:val="24"/>
+                                <w:lang w:val="hu-HU"/>
+                              </w:rPr>
+                            </w:pPr>
+                            <w:proofErr w:type="gramStart"/>
+                            <w:r>
+                              <w:rPr>
+                                <w:lang w:val="hu-HU"/>
+                              </w:rPr>
+                              <w:t>ábra</w:t>
+                            </w:r>
+                            <w:proofErr w:type="gramEnd"/>
+                            <w:r>
+                              <w:rPr>
+                                <w:lang w:val="hu-HU"/>
+                              </w:rPr>
+                              <w:t xml:space="preserve"> </w:t>
+                            </w:r>
+                            <w:r>
+                              <w:rPr>
+                                <w:lang w:val="hu-HU"/>
+                              </w:rPr>
+                              <w:fldChar w:fldCharType="begin"/>
+                            </w:r>
+                            <w:r>
+                              <w:rPr>
+                                <w:lang w:val="hu-HU"/>
+                              </w:rPr>
+                              <w:instrText xml:space="preserve"> SEQ ábra \* ARABIC </w:instrText>
+                            </w:r>
+                            <w:r>
+                              <w:rPr>
+                                <w:lang w:val="hu-HU"/>
+                              </w:rPr>
+                              <w:fldChar w:fldCharType="separate"/>
+                            </w:r>
+                            <w:r>
+                              <w:rPr>
+                                <w:noProof/>
+                                <w:lang w:val="hu-HU"/>
+                              </w:rPr>
+                              <w:t>22</w:t>
+                            </w:r>
+                            <w:r>
+                              <w:rPr>
+                                <w:lang w:val="hu-HU"/>
+                              </w:rPr>
+                              <w:fldChar w:fldCharType="end"/>
+                            </w:r>
+                            <w:r>
+                              <w:rPr>
+                                <w:lang w:val="hu-HU"/>
+                              </w:rPr>
+                              <w:t>: példa egy már törölt fiók által írt értékelésre</w:t>
+                            </w:r>
+                          </w:p>
+                        </w:txbxContent>
+                      </wps:txbx>
+                      <wps:bodyPr rot="0" spcFirstLastPara="0" vertOverflow="overflow" horzOverflow="overflow" vert="horz" wrap="square" lIns="0" tIns="0" rIns="0" bIns="0" numCol="1" spcCol="0" rtlCol="0" fromWordArt="0" anchor="t" anchorCtr="0" forceAA="0" compatLnSpc="1">
+                        <a:prstTxWarp prst="textNoShape">
+                          <a:avLst/>
+                        </a:prstTxWarp>
+                        <a:spAutoFit/>
+                      </wps:bodyPr>
+                    </wps:wsp>
+                  </a:graphicData>
+                </a:graphic>
+              </wp:anchor>
+            </w:drawing>
+          </mc:Choice>
+          <mc:Fallback>
+            <w:pict>
+              <v:shape w14:anchorId="484A30F8" id="Szövegdoboz 25" o:spid="_x0000_s1027" type="#_x0000_t202" style="position:absolute;left:0;text-align:left;margin-left:0;margin-top:127pt;width:286.5pt;height:.05pt;z-index:-251653120;visibility:visible;mso-wrap-style:square;mso-wrap-distance-left:9pt;mso-wrap-distance-top:0;mso-wrap-distance-right:9pt;mso-wrap-distance-bottom:0;mso-position-horizontal:absolute;mso-position-horizontal-relative:text;mso-position-vertical:absolute;mso-position-vertical-relative:text;v-text-anchor:top" o:gfxdata="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" stroked="f">
+                <v:textbox style="mso-fit-shape-to-text:t" inset="0,0,0,0">
+                  <w:txbxContent>
+                    <w:p>
+                      <w:pPr>
+                        <w:pStyle w:val="Kpalrs"/>
+                        <w:jc w:val="center"/>
+                        <w:rPr>
+                          <w:sz w:val="24"/>
+                          <w:lang w:val="hu-HU"/>
+                        </w:rPr>
+                      </w:pPr>
+                      <w:proofErr w:type="gramStart"/>
+                      <w:r>
+                        <w:rPr>
+                          <w:lang w:val="hu-HU"/>
+                        </w:rPr>
+                        <w:t>ábra</w:t>
+                      </w:r>
+                      <w:proofErr w:type="gramEnd"/>
+                      <w:r>
+                        <w:rPr>
+                          <w:lang w:val="hu-HU"/>
+                        </w:rPr>
+                        <w:t xml:space="preserve"> </w:t>
+                      </w:r>
+                      <w:r>
+                        <w:rPr>
+                          <w:lang w:val="hu-HU"/>
+                        </w:rPr>
+                        <w:fldChar w:fldCharType="begin"/>
+                      </w:r>
+                      <w:r>
+                        <w:rPr>
+                          <w:lang w:val="hu-HU"/>
+                        </w:rPr>
+                        <w:instrText xml:space="preserve"> SEQ ábra \* ARABIC </w:instrText>
+                      </w:r>
+                      <w:r>
+                        <w:rPr>
+                          <w:lang w:val="hu-HU"/>
+                        </w:rPr>
+                        <w:fldChar w:fldCharType="separate"/>
+                      </w:r>
+                      <w:r>
+                        <w:rPr>
+                          <w:noProof/>
+                          <w:lang w:val="hu-HU"/>
+                        </w:rPr>
+                        <w:t>22</w:t>
+                      </w:r>
+                      <w:r>
+                        <w:rPr>
+                          <w:lang w:val="hu-HU"/>
+                        </w:rPr>
+                        <w:fldChar w:fldCharType="end"/>
+                      </w:r>
+                      <w:r>
+                        <w:rPr>
+                          <w:lang w:val="hu-HU"/>
+                        </w:rPr>
+                        <w:t>: példa egy már törölt fiók által írt értékelésre</w:t>
+                      </w:r>
+                    </w:p>
+                  </w:txbxContent>
+                </v:textbox>
+                <w10:wrap type="tight"/>
+              </v:shape>
+            </w:pict>
+          </mc:Fallback>
+        </mc:AlternateContent>
+      </w:r>
+      <w:r>
+        <w:rPr>
+          <w:lang w:val="hu-HU"/>
+        </w:rPr>
+        <w:drawing>
+          <wp:anchor distT="0" distB="0" distL="114300" distR="114300" simplePos="0" relativeHeight="251659264" behindDoc="1" locked="0" layoutInCell="1" allowOverlap="1" wp14:anchorId="4C1B38A9" wp14:editId="2335A4DD">
+            <wp:simplePos x="0" y="0"/>
+            <wp:positionH relativeFrom="margin">
+              <wp:align>left</wp:align>
+            </wp:positionH>
+            <wp:positionV relativeFrom="paragraph">
+              <wp:posOffset>-2540</wp:posOffset>
+            </wp:positionV>
+            <wp:extent cx="3638550" cy="1558290"/>
+            <wp:effectExtent l="0" t="0" r="0" b="3810"/>
+            <wp:wrapTight wrapText="bothSides">
+              <wp:wrapPolygon edited="0">
+                <wp:start x="0" y="0"/>
+                <wp:lineTo x="0" y="21389"/>
+                <wp:lineTo x="21487" y="21389"/>
+                <wp:lineTo x="21487" y="0"/>
+                <wp:lineTo x="0" y="0"/>
+              </wp:wrapPolygon>
+            </wp:wrapTight>
+            <wp:docPr id="21" name="Kép 21"/>
+            <wp:cNvGraphicFramePr>
+              <a:graphicFrameLocks xmlns:a="http://schemas.openxmlformats.org/drawingml/2006/main" noChangeAspect="1"/>
+            </wp:cNvGraphicFramePr>
+            <a:graphic xmlns:a="http://schemas.openxmlformats.org/drawingml/2006/main">
+              <a:graphicData uri="http://schemas.openxmlformats.org/drawingml/2006/picture">
+                <pic:pic xmlns:pic="http://schemas.openxmlformats.org/drawingml/2006/picture">
+                  <pic:nvPicPr>
+                    <pic:cNvPr id="1" name=""/>
+                    <pic:cNvPicPr/>
+                  </pic:nvPicPr>
+                  <pic:blipFill>
+                    <a:blip r:embed="rId31">
+                      <a:extLst>
+                        <a:ext uri="{28A0092B-C50C-407E-A947-70E740481C1C}">
+                          <a14:useLocalDpi xmlns:a14="http://schemas.microsoft.com/office/drawing/2010/main" val="0"/>
+                        </a:ext>
+                      </a:extLst>
+                    </a:blip>
+                    <a:stretch>
+                      <a:fillRect/>
+                    </a:stretch>
+                  </pic:blipFill>
+                  <pic:spPr>
+                    <a:xfrm>
+                      <a:off x="0" y="0"/>
+                      <a:ext cx="3638550" cy="1558290"/>
+                    </a:xfrm>
+                    <a:prstGeom prst="rect">
+                      <a:avLst/>
+                    </a:prstGeom>
+                  </pic:spPr>
+                </pic:pic>
+              </a:graphicData>
+            </a:graphic>
+            <wp14:sizeRelH relativeFrom="page">
+              <wp14:pctWidth>0</wp14:pctWidth>
+            </wp14:sizeRelH>
+            <wp14:sizeRelV relativeFrom="page">
+              <wp14:pctHeight>0</wp14:pctHeight>
+            </wp14:sizeRelV>
+          </wp:anchor>
+        </w:drawing>
+      </w:r>
+      <w:r>
+        <w:rPr>
+          <w:lang w:val="hu-HU"/>
+        </w:rPr>
+        <w:t>Amennyiben a felhasználó úgy dönt</w:t>
+      </w:r>
+      <w:r>
+        <w:rPr>
+          <w:lang w:val="hu-HU"/>
+        </w:rPr>
+        <w:t>,</w:t>
+      </w:r>
+      <w:r>
+        <w:rPr>
+          <w:lang w:val="hu-HU"/>
+        </w:rPr>
+        <w:t xml:space="preserve"> hogy profilját törölni szeretné, erre természetesen van lehetősége.</w:t>
+      </w:r>
+      <w:r>
+        <w:rPr>
+          <w:lang w:val="hu-HU"/>
+        </w:rPr>
+        <w:t xml:space="preserve"> A felhasználó átkerül a törlési adatlapra, ahol még van lehetősége meggondolnia magát. Az értékelései alapvetően továbbra is meg tekinthetőek, viszont a felhasználónév helyett csupán egy „törölt fiók” látszik. Viszont amennyiben a felhasználó szeretné, hogy az értékelései is eltűnjenek, egyszerűen betudja pipálni az adatlapon elhelyezett jelölőnégyzetet, amely gondoskodik arról, hogy a felhasználó minden értékelését törölje. A törlés után</w:t>
       </w:r>
       <w:bookmarkStart w:id="15" w:name="_GoBack"/>
       <w:bookmarkEnd w:id="15"/>
@@ -7934,6 +10194,7 @@
         <w:docPartUnique/>
       </w:docPartObj>
     </w:sdtPr>
+    <w:sdtEndPr/>
     <w:sdtContent>
       <w:p>
         <w:pPr>
@@ -7954,7 +10215,7 @@
             <w:noProof/>
             <w:lang w:val="hu-HU"/>
           </w:rPr>
-          <w:t>20</w:t>
+          <w:t>24</w:t>
         </w:r>
         <w:r>
           <w:fldChar w:fldCharType="end"/>
@@ -13212,7 +15473,7 @@
 </file>
 
 <file path=customXml/itemProps1.xml><?xml version="1.0" encoding="utf-8"?>
-<ds:datastoreItem xmlns:ds="http://schemas.openxmlformats.org/officeDocument/2006/customXml" ds:itemID="{AC44F863-5381-4374-9E94-BF402BBA63CF}">
+<ds:datastoreItem xmlns:ds="http://schemas.openxmlformats.org/officeDocument/2006/customXml" ds:itemID="{749BB063-8744-4419-AF4E-0532012ABD26}">
   <ds:schemaRefs>
     <ds:schemaRef ds:uri="http://schemas.openxmlformats.org/officeDocument/2006/bibliography"/>
   </ds:schemaRefs>

</xml_diff>